<commit_message>
Dodana 2 primjera za vjezbu 4 - USART u ATollic TrueSTUDIO okruzenju
</commit_message>
<xml_diff>
--- a/doc/Vjezba3_Arduino_Koristenje_Razvojnog_Okruzenja.docx
+++ b/doc/Vjezba3_Arduino_Koristenje_Razvojnog_Okruzenja.docx
@@ -1590,10 +1590,10 @@
         </w:drawing>
       </w:r>
     </w:p>
-    <w:p/>
-    <w:p>
-      <w:proofErr w:type="spellStart"/>
-      <w:r>
+    <w:p>
+      <w:proofErr w:type="spellStart"/>
+      <w:r>
+        <w:lastRenderedPageBreak/>
         <w:t>i</w:t>
       </w:r>
       <w:proofErr w:type="spellEnd"/>
@@ -1648,7 +1648,6 @@
       </w:r>
       <w:proofErr w:type="spellEnd"/>
     </w:p>
-    <w:p/>
     <w:p>
       <w:r>
         <w:rPr>
@@ -1693,7 +1692,6 @@
         </w:drawing>
       </w:r>
     </w:p>
-    <w:p/>
     <w:p>
       <w:proofErr w:type="spellStart"/>
       <w:r>
@@ -1862,7 +1860,6 @@
         <w:t>.</w:t>
       </w:r>
     </w:p>
-    <w:p/>
     <w:p>
       <w:r>
         <w:rPr>
@@ -1955,20 +1952,18 @@
         <w:t xml:space="preserve"> se </w:t>
       </w:r>
       <w:proofErr w:type="spellStart"/>
-      <w:proofErr w:type="gramStart"/>
       <w:r>
         <w:t>omogućuje</w:t>
       </w:r>
       <w:proofErr w:type="spellEnd"/>
       <w:r>
-        <w:t xml:space="preserve">  </w:t>
+        <w:t xml:space="preserve"> </w:t>
       </w:r>
       <w:proofErr w:type="spellStart"/>
       <w:r>
         <w:t>korištenje</w:t>
       </w:r>
       <w:proofErr w:type="spellEnd"/>
-      <w:proofErr w:type="gramEnd"/>
       <w:r>
         <w:t xml:space="preserve"> </w:t>
       </w:r>
@@ -2314,13 +2309,11 @@
       </w:r>
       <w:proofErr w:type="spellEnd"/>
       <w:r>
-        <w:t xml:space="preserve"> u </w:t>
-      </w:r>
-      <w:proofErr w:type="spellStart"/>
-      <w:r>
-        <w:t>Arduine</w:t>
-      </w:r>
-      <w:proofErr w:type="spellEnd"/>
+        <w:t xml:space="preserve"> u Arduin</w:t>
+      </w:r>
+      <w:r>
+        <w:t>o</w:t>
+      </w:r>
       <w:r>
         <w:t xml:space="preserve"> IDE </w:t>
       </w:r>
@@ -2445,7 +2438,6 @@
         </w:drawing>
       </w:r>
     </w:p>
-    <w:p/>
     <w:p>
       <w:pPr>
         <w:jc w:val="both"/>
@@ -2517,6 +2509,30 @@
       </w:r>
       <w:proofErr w:type="spellEnd"/>
       <w:r>
+        <w:t xml:space="preserve"> </w:t>
+      </w:r>
+      <w:proofErr w:type="spellStart"/>
+      <w:r>
+        <w:t>uz</w:t>
+      </w:r>
+      <w:proofErr w:type="spellEnd"/>
+      <w:r>
+        <w:t xml:space="preserve"> </w:t>
+      </w:r>
+      <w:proofErr w:type="spellStart"/>
+      <w:r>
+        <w:t>desni</w:t>
+      </w:r>
+      <w:proofErr w:type="spellEnd"/>
+      <w:r>
+        <w:t xml:space="preserve"> rub </w:t>
+      </w:r>
+      <w:proofErr w:type="spellStart"/>
+      <w:r>
+        <w:t>prozora</w:t>
+      </w:r>
+      <w:proofErr w:type="spellEnd"/>
+      <w:r>
         <w:t xml:space="preserve">, </w:t>
       </w:r>
       <w:proofErr w:type="spellStart"/>
@@ -2547,7 +2563,7 @@
       </w:r>
       <w:proofErr w:type="spellStart"/>
       <w:r>
-        <w:t>i</w:t>
+        <w:t>te</w:t>
       </w:r>
       <w:proofErr w:type="spellEnd"/>
       <w:r>
@@ -2580,7 +2596,6 @@
         <w:t>:</w:t>
       </w:r>
     </w:p>
-    <w:p/>
     <w:p>
       <w:r>
         <w:rPr>
@@ -2625,7 +2640,6 @@
         </w:drawing>
       </w:r>
     </w:p>
-    <w:p/>
     <w:p>
       <w:pPr>
         <w:jc w:val="both"/>
@@ -2765,9 +2779,20 @@
       <w:pPr>
         <w:jc w:val="both"/>
       </w:pPr>
-      <w:proofErr w:type="spellStart"/>
-      <w:r>
-        <w:t>Sada</w:t>
+      <w:r>
+        <w:t xml:space="preserve">Po </w:t>
+      </w:r>
+      <w:proofErr w:type="spellStart"/>
+      <w:r>
+        <w:t>završenoj</w:t>
+      </w:r>
+      <w:proofErr w:type="spellEnd"/>
+      <w:r>
+        <w:t xml:space="preserve"> </w:t>
+      </w:r>
+      <w:proofErr w:type="spellStart"/>
+      <w:r>
+        <w:t>instalaciji</w:t>
       </w:r>
       <w:proofErr w:type="spellEnd"/>
       <w:r>
@@ -2937,7 +2962,74 @@
       </w:r>
       <w:proofErr w:type="spellEnd"/>
       <w:r>
-        <w:t xml:space="preserve"> STM32F1:</w:t>
+        <w:t xml:space="preserve"> STM32F1</w:t>
+      </w:r>
+      <w:r>
+        <w:t xml:space="preserve"> </w:t>
+      </w:r>
+      <w:proofErr w:type="spellStart"/>
+      <w:r>
+        <w:t>koju</w:t>
+      </w:r>
+      <w:proofErr w:type="spellEnd"/>
+      <w:r>
+        <w:t xml:space="preserve"> </w:t>
+      </w:r>
+      <w:proofErr w:type="spellStart"/>
+      <w:r>
+        <w:t>odabiremo</w:t>
+      </w:r>
+      <w:proofErr w:type="spellEnd"/>
+      <w:r>
+        <w:t xml:space="preserve"> </w:t>
+      </w:r>
+      <w:proofErr w:type="spellStart"/>
+      <w:r>
+        <w:t>na</w:t>
+      </w:r>
+      <w:proofErr w:type="spellEnd"/>
+      <w:r>
+        <w:t xml:space="preserve"> </w:t>
+      </w:r>
+      <w:proofErr w:type="spellStart"/>
+      <w:r>
+        <w:t>način</w:t>
+      </w:r>
+      <w:proofErr w:type="spellEnd"/>
+      <w:r>
+        <w:t xml:space="preserve"> </w:t>
+      </w:r>
+      <w:proofErr w:type="spellStart"/>
+      <w:r>
+        <w:t>prikazan</w:t>
+      </w:r>
+      <w:proofErr w:type="spellEnd"/>
+      <w:r>
+        <w:t xml:space="preserve"> </w:t>
+      </w:r>
+      <w:proofErr w:type="spellStart"/>
+      <w:r>
+        <w:t>na</w:t>
+      </w:r>
+      <w:proofErr w:type="spellEnd"/>
+      <w:r>
+        <w:t xml:space="preserve"> </w:t>
+      </w:r>
+      <w:proofErr w:type="spellStart"/>
+      <w:r>
+        <w:t>slijedećoj</w:t>
+      </w:r>
+      <w:proofErr w:type="spellEnd"/>
+      <w:r>
+        <w:t xml:space="preserve"> </w:t>
+      </w:r>
+      <w:proofErr w:type="spellStart"/>
+      <w:r>
+        <w:t>slici</w:t>
+      </w:r>
+      <w:proofErr w:type="spellEnd"/>
+      <w:r>
+        <w:t>:</w:t>
       </w:r>
     </w:p>
     <w:p/>
@@ -2986,7 +3078,6 @@
         </w:drawing>
       </w:r>
     </w:p>
-    <w:p/>
     <w:p>
       <w:r>
         <w:t xml:space="preserve">Na </w:t>
@@ -3001,7 +3092,15 @@
       </w:r>
       <w:proofErr w:type="spellStart"/>
       <w:r>
-        <w:t>odabiremo</w:t>
+        <w:t>treba</w:t>
+      </w:r>
+      <w:proofErr w:type="spellEnd"/>
+      <w:r>
+        <w:t xml:space="preserve"> </w:t>
+      </w:r>
+      <w:proofErr w:type="spellStart"/>
+      <w:r>
+        <w:t>odabrati</w:t>
       </w:r>
       <w:proofErr w:type="spellEnd"/>
       <w:r>
@@ -3040,7 +3139,6 @@
         <w:t>:</w:t>
       </w:r>
     </w:p>
-    <w:p/>
     <w:p>
       <w:r>
         <w:rPr>
@@ -5162,7 +5260,6 @@
         </w:drawing>
       </w:r>
     </w:p>
-    <w:p/>
     <w:p>
       <w:proofErr w:type="spellStart"/>
       <w:r>
@@ -5256,7 +5353,6 @@
         <w:t xml:space="preserve"> :</w:t>
       </w:r>
     </w:p>
-    <w:p/>
     <w:p>
       <w:r>
         <w:rPr>
@@ -6376,7 +6472,6 @@
       </w:r>
       <w:proofErr w:type="spellStart"/>
       <w:r>
-        <w:lastRenderedPageBreak/>
         <w:t>nazivom</w:t>
       </w:r>
       <w:proofErr w:type="spellEnd"/>
@@ -6439,7 +6534,7 @@
     <w:p>
       <w:proofErr w:type="spellStart"/>
       <w:r>
-        <w:t>Naokon</w:t>
+        <w:t>Nakon</w:t>
       </w:r>
       <w:proofErr w:type="spellEnd"/>
       <w:r>
@@ -6524,6 +6619,7 @@
         <w:ind w:left="720"/>
       </w:pPr>
       <w:r>
+        <w:lastRenderedPageBreak/>
         <w:t xml:space="preserve">4.Unos, </w:t>
       </w:r>
       <w:proofErr w:type="spellStart"/>
@@ -6615,7 +6711,7 @@
       </w:r>
       <w:proofErr w:type="spellEnd"/>
       <w:r>
-        <w:t xml:space="preserve"> je </w:t>
+        <w:t xml:space="preserve"> </w:t>
       </w:r>
       <w:proofErr w:type="spellStart"/>
       <w:r>
@@ -6623,7 +6719,18 @@
       </w:r>
       <w:proofErr w:type="spellEnd"/>
       <w:r>
-        <w:t xml:space="preserve"> I </w:t>
+        <w:t xml:space="preserve"> </w:t>
+      </w:r>
+      <w:r>
+        <w:t xml:space="preserve">je </w:t>
+      </w:r>
+      <w:proofErr w:type="spellStart"/>
+      <w:r>
+        <w:t>i</w:t>
+      </w:r>
+      <w:proofErr w:type="spellEnd"/>
+      <w:r>
+        <w:t xml:space="preserve"> </w:t>
       </w:r>
       <w:proofErr w:type="spellStart"/>
       <w:r>
@@ -10342,11 +10449,11 @@
       </w:r>
       <w:proofErr w:type="spellEnd"/>
       <w:r>
-        <w:t xml:space="preserve"> s</w:t>
-      </w:r>
-      <w:proofErr w:type="spellStart"/>
-      <w:r>
-        <w:t>pojena</w:t>
+        <w:t xml:space="preserve"> </w:t>
+      </w:r>
+      <w:proofErr w:type="spellStart"/>
+      <w:r>
+        <w:t>spojena</w:t>
       </w:r>
       <w:proofErr w:type="spellEnd"/>
       <w:r>

</xml_diff>

<commit_message>
Dodana vjezba 5 : Prekidi (interrupts), 2 primjera: SysTick i EXTI
</commit_message>
<xml_diff>
--- a/doc/Vjezba3_Arduino_Koristenje_Razvojnog_Okruzenja.docx
+++ b/doc/Vjezba3_Arduino_Koristenje_Razvojnog_Okruzenja.docx
@@ -833,17 +833,12 @@
         <w:t xml:space="preserve"> </w:t>
       </w:r>
       <w:proofErr w:type="spellStart"/>
-      <w:proofErr w:type="gramStart"/>
       <w:r>
         <w:t>programa</w:t>
       </w:r>
       <w:proofErr w:type="spellEnd"/>
       <w:r>
-        <w:t xml:space="preserve">  Arduino</w:t>
-      </w:r>
-      <w:proofErr w:type="gramEnd"/>
-      <w:r>
-        <w:t xml:space="preserve"> IDE </w:t>
+        <w:t xml:space="preserve">  Arduino IDE </w:t>
       </w:r>
       <w:proofErr w:type="spellStart"/>
       <w:r>
@@ -1009,17 +1004,12 @@
         <w:t xml:space="preserve"> </w:t>
       </w:r>
       <w:proofErr w:type="spellStart"/>
-      <w:proofErr w:type="gramStart"/>
       <w:r>
         <w:t>naznačiti</w:t>
       </w:r>
       <w:proofErr w:type="spellEnd"/>
       <w:r>
-        <w:t xml:space="preserve">  tip</w:t>
-      </w:r>
-      <w:proofErr w:type="gramEnd"/>
-      <w:r>
-        <w:t xml:space="preserve"> </w:t>
+        <w:t xml:space="preserve">  tip </w:t>
       </w:r>
       <w:proofErr w:type="spellStart"/>
       <w:r>
@@ -4988,15 +4978,7 @@
       </w:r>
       <w:proofErr w:type="spellEnd"/>
       <w:r>
-        <w:t xml:space="preserve"> „STM32</w:t>
-      </w:r>
-      <w:proofErr w:type="gramStart"/>
-      <w:r>
-        <w:t>CubeProgrammer“</w:t>
-      </w:r>
-      <w:proofErr w:type="gramEnd"/>
-      <w:r>
-        <w:t xml:space="preserve">, </w:t>
+        <w:t xml:space="preserve"> „STM32CubeProgrammer“, </w:t>
       </w:r>
       <w:proofErr w:type="spellStart"/>
       <w:r>
@@ -5457,26 +5439,290 @@
           <w:b/>
           <w:bCs/>
         </w:rPr>
-        <w:t xml:space="preserve">Get </w:t>
-      </w:r>
-      <w:proofErr w:type="gramStart"/>
+        <w:t>Get Software</w:t>
+      </w:r>
+      <w:r>
+        <w:t xml:space="preserve">“. </w:t>
+      </w:r>
+      <w:proofErr w:type="spellStart"/>
+      <w:r>
+        <w:t>Prije</w:t>
+      </w:r>
+      <w:proofErr w:type="spellEnd"/>
+      <w:r>
+        <w:t xml:space="preserve"> </w:t>
+      </w:r>
+      <w:proofErr w:type="spellStart"/>
+      <w:r>
+        <w:t>preuzimanja</w:t>
+      </w:r>
+      <w:proofErr w:type="spellEnd"/>
+      <w:r>
+        <w:t xml:space="preserve"> bit </w:t>
+      </w:r>
+      <w:proofErr w:type="spellStart"/>
+      <w:r>
+        <w:t>ćete</w:t>
+      </w:r>
+      <w:proofErr w:type="spellEnd"/>
+      <w:r>
+        <w:t xml:space="preserve"> </w:t>
+      </w:r>
+      <w:proofErr w:type="spellStart"/>
+      <w:r>
+        <w:t>zatraženi</w:t>
+      </w:r>
+      <w:proofErr w:type="spellEnd"/>
+      <w:r>
+        <w:t xml:space="preserve"> da se </w:t>
+      </w:r>
+      <w:proofErr w:type="spellStart"/>
+      <w:r>
+        <w:t>prijavite</w:t>
+      </w:r>
+      <w:proofErr w:type="spellEnd"/>
+      <w:r>
+        <w:t xml:space="preserve"> </w:t>
+      </w:r>
+      <w:proofErr w:type="spellStart"/>
+      <w:r>
+        <w:t>ili</w:t>
+      </w:r>
+      <w:proofErr w:type="spellEnd"/>
+      <w:r>
+        <w:t xml:space="preserve">, </w:t>
+      </w:r>
+      <w:proofErr w:type="spellStart"/>
+      <w:r>
+        <w:t>ukoliko</w:t>
+      </w:r>
+      <w:proofErr w:type="spellEnd"/>
+      <w:r>
+        <w:t xml:space="preserve"> </w:t>
+      </w:r>
+      <w:proofErr w:type="spellStart"/>
+      <w:r>
+        <w:t>nemate</w:t>
+      </w:r>
+      <w:proofErr w:type="spellEnd"/>
+      <w:r>
+        <w:t xml:space="preserve"> </w:t>
+      </w:r>
+      <w:proofErr w:type="spellStart"/>
+      <w:r>
+        <w:t>ranije</w:t>
+      </w:r>
+      <w:proofErr w:type="spellEnd"/>
+      <w:r>
+        <w:t xml:space="preserve"> </w:t>
+      </w:r>
+      <w:proofErr w:type="spellStart"/>
+      <w:r>
+        <w:t>otvoren</w:t>
+      </w:r>
+      <w:proofErr w:type="spellEnd"/>
+      <w:r>
+        <w:t xml:space="preserve"> </w:t>
+      </w:r>
+      <w:proofErr w:type="spellStart"/>
+      <w:r>
+        <w:t>korisnički</w:t>
+      </w:r>
+      <w:proofErr w:type="spellEnd"/>
+      <w:r>
+        <w:t xml:space="preserve"> </w:t>
+      </w:r>
+      <w:proofErr w:type="spellStart"/>
+      <w:r>
+        <w:t>račun</w:t>
+      </w:r>
+      <w:proofErr w:type="spellEnd"/>
+      <w:r>
+        <w:t xml:space="preserve"> </w:t>
+      </w:r>
+      <w:proofErr w:type="spellStart"/>
+      <w:r>
+        <w:t>kod</w:t>
+      </w:r>
+      <w:proofErr w:type="spellEnd"/>
+      <w:r>
+        <w:t xml:space="preserve"> </w:t>
+      </w:r>
+      <w:proofErr w:type="spellStart"/>
+      <w:r>
+        <w:t>tvrtke</w:t>
+      </w:r>
+      <w:proofErr w:type="spellEnd"/>
+      <w:r>
+        <w:t xml:space="preserve"> STM-a, da se </w:t>
+      </w:r>
+      <w:proofErr w:type="spellStart"/>
+      <w:r>
+        <w:t>registrirate</w:t>
+      </w:r>
+      <w:proofErr w:type="spellEnd"/>
+      <w:r>
+        <w:t xml:space="preserve">. </w:t>
+      </w:r>
+      <w:proofErr w:type="spellStart"/>
+      <w:r>
+        <w:t>Procedura</w:t>
+      </w:r>
+      <w:proofErr w:type="spellEnd"/>
+      <w:r>
+        <w:t xml:space="preserve"> je </w:t>
+      </w:r>
+      <w:proofErr w:type="spellStart"/>
+      <w:r>
+        <w:t>jednostavna</w:t>
+      </w:r>
+      <w:proofErr w:type="spellEnd"/>
+      <w:r>
+        <w:t xml:space="preserve"> </w:t>
+      </w:r>
+      <w:proofErr w:type="spellStart"/>
+      <w:r>
+        <w:t>i</w:t>
+      </w:r>
+      <w:proofErr w:type="spellEnd"/>
+      <w:r>
+        <w:t xml:space="preserve"> </w:t>
+      </w:r>
+      <w:proofErr w:type="spellStart"/>
+      <w:r>
+        <w:t>treba</w:t>
+      </w:r>
+      <w:proofErr w:type="spellEnd"/>
+      <w:r>
+        <w:t xml:space="preserve"> </w:t>
+      </w:r>
+      <w:proofErr w:type="spellStart"/>
+      <w:r>
+        <w:t>jednostavno</w:t>
+      </w:r>
+      <w:proofErr w:type="spellEnd"/>
+      <w:r>
+        <w:t xml:space="preserve"> </w:t>
+      </w:r>
+      <w:proofErr w:type="spellStart"/>
+      <w:r>
+        <w:t>slijediti</w:t>
+      </w:r>
+      <w:proofErr w:type="spellEnd"/>
+      <w:r>
+        <w:t xml:space="preserve"> online </w:t>
+      </w:r>
+      <w:proofErr w:type="spellStart"/>
+      <w:r>
+        <w:t>upute</w:t>
+      </w:r>
+      <w:proofErr w:type="spellEnd"/>
+      <w:r>
+        <w:t>.</w:t>
+      </w:r>
+    </w:p>
+    <w:p>
+      <w:pPr>
+        <w:jc w:val="both"/>
+      </w:pPr>
+      <w:proofErr w:type="spellStart"/>
+      <w:r>
+        <w:t>Nakon</w:t>
+      </w:r>
+      <w:proofErr w:type="spellEnd"/>
+      <w:r>
+        <w:t xml:space="preserve"> </w:t>
+      </w:r>
+      <w:proofErr w:type="spellStart"/>
+      <w:r>
+        <w:t>izvršene</w:t>
+      </w:r>
+      <w:proofErr w:type="spellEnd"/>
+      <w:r>
+        <w:t xml:space="preserve"> </w:t>
+      </w:r>
+      <w:proofErr w:type="spellStart"/>
+      <w:r>
+        <w:t>prijave</w:t>
+      </w:r>
+      <w:proofErr w:type="spellEnd"/>
+      <w:r>
+        <w:t xml:space="preserve"> </w:t>
+      </w:r>
+      <w:proofErr w:type="spellStart"/>
+      <w:r>
+        <w:t>na</w:t>
+      </w:r>
+      <w:proofErr w:type="spellEnd"/>
+      <w:r>
+        <w:t xml:space="preserve"> </w:t>
+      </w:r>
+      <w:proofErr w:type="spellStart"/>
+      <w:r>
+        <w:t>stranici</w:t>
+      </w:r>
+      <w:proofErr w:type="spellEnd"/>
+      <w:r>
+        <w:t xml:space="preserve"> je </w:t>
+      </w:r>
+      <w:proofErr w:type="spellStart"/>
+      <w:r>
+        <w:t>omogućeno</w:t>
+      </w:r>
+      <w:proofErr w:type="spellEnd"/>
+      <w:r>
+        <w:t xml:space="preserve"> </w:t>
+      </w:r>
+      <w:proofErr w:type="spellStart"/>
+      <w:r>
+        <w:t>dohvaćanje</w:t>
+      </w:r>
+      <w:proofErr w:type="spellEnd"/>
+      <w:r>
+        <w:t xml:space="preserve">  </w:t>
+      </w:r>
+      <w:proofErr w:type="spellStart"/>
+      <w:r>
+        <w:t>datoteke</w:t>
+      </w:r>
+      <w:proofErr w:type="spellEnd"/>
+      <w:r>
+        <w:t xml:space="preserve"> </w:t>
+      </w:r>
       <w:r>
         <w:rPr>
           <w:b/>
           <w:bCs/>
         </w:rPr>
-        <w:t>Software</w:t>
-      </w:r>
-      <w:r>
-        <w:t>“</w:t>
-      </w:r>
-      <w:proofErr w:type="gramEnd"/>
-      <w:r>
-        <w:t xml:space="preserve">. </w:t>
-      </w:r>
-      <w:proofErr w:type="spellStart"/>
-      <w:r>
-        <w:t>Prije</w:t>
+        <w:t xml:space="preserve">en.stm32cubeprog_v2-4-0.zip. </w:t>
+      </w:r>
+      <w:proofErr w:type="spellStart"/>
+      <w:r>
+        <w:t>Datoteka</w:t>
+      </w:r>
+      <w:proofErr w:type="spellEnd"/>
+      <w:r>
+        <w:t xml:space="preserve"> je </w:t>
+      </w:r>
+      <w:proofErr w:type="spellStart"/>
+      <w:r>
+        <w:t>kompresirana</w:t>
+      </w:r>
+      <w:proofErr w:type="spellEnd"/>
+      <w:r>
+        <w:t xml:space="preserve"> u .zip format </w:t>
+      </w:r>
+      <w:proofErr w:type="spellStart"/>
+      <w:r>
+        <w:t>te</w:t>
+      </w:r>
+      <w:proofErr w:type="spellEnd"/>
+      <w:r>
+        <w:t xml:space="preserve"> je </w:t>
+      </w:r>
+      <w:proofErr w:type="spellStart"/>
+      <w:r>
+        <w:t>nakon</w:t>
       </w:r>
       <w:proofErr w:type="spellEnd"/>
       <w:r>
@@ -5488,134 +5734,6 @@
       </w:r>
       <w:proofErr w:type="spellEnd"/>
       <w:r>
-        <w:t xml:space="preserve"> bit </w:t>
-      </w:r>
-      <w:proofErr w:type="spellStart"/>
-      <w:r>
-        <w:t>ćete</w:t>
-      </w:r>
-      <w:proofErr w:type="spellEnd"/>
-      <w:r>
-        <w:t xml:space="preserve"> </w:t>
-      </w:r>
-      <w:proofErr w:type="spellStart"/>
-      <w:r>
-        <w:t>zatraženi</w:t>
-      </w:r>
-      <w:proofErr w:type="spellEnd"/>
-      <w:r>
-        <w:t xml:space="preserve"> da se </w:t>
-      </w:r>
-      <w:proofErr w:type="spellStart"/>
-      <w:r>
-        <w:t>prijavite</w:t>
-      </w:r>
-      <w:proofErr w:type="spellEnd"/>
-      <w:r>
-        <w:t xml:space="preserve"> </w:t>
-      </w:r>
-      <w:proofErr w:type="spellStart"/>
-      <w:r>
-        <w:t>ili</w:t>
-      </w:r>
-      <w:proofErr w:type="spellEnd"/>
-      <w:r>
-        <w:t xml:space="preserve">, </w:t>
-      </w:r>
-      <w:proofErr w:type="spellStart"/>
-      <w:r>
-        <w:t>ukoliko</w:t>
-      </w:r>
-      <w:proofErr w:type="spellEnd"/>
-      <w:r>
-        <w:t xml:space="preserve"> </w:t>
-      </w:r>
-      <w:proofErr w:type="spellStart"/>
-      <w:r>
-        <w:t>nemate</w:t>
-      </w:r>
-      <w:proofErr w:type="spellEnd"/>
-      <w:r>
-        <w:t xml:space="preserve"> </w:t>
-      </w:r>
-      <w:proofErr w:type="spellStart"/>
-      <w:r>
-        <w:t>ranije</w:t>
-      </w:r>
-      <w:proofErr w:type="spellEnd"/>
-      <w:r>
-        <w:t xml:space="preserve"> </w:t>
-      </w:r>
-      <w:proofErr w:type="spellStart"/>
-      <w:r>
-        <w:t>otvoren</w:t>
-      </w:r>
-      <w:proofErr w:type="spellEnd"/>
-      <w:r>
-        <w:t xml:space="preserve"> </w:t>
-      </w:r>
-      <w:proofErr w:type="spellStart"/>
-      <w:r>
-        <w:t>korisnički</w:t>
-      </w:r>
-      <w:proofErr w:type="spellEnd"/>
-      <w:r>
-        <w:t xml:space="preserve"> </w:t>
-      </w:r>
-      <w:proofErr w:type="spellStart"/>
-      <w:r>
-        <w:t>račun</w:t>
-      </w:r>
-      <w:proofErr w:type="spellEnd"/>
-      <w:r>
-        <w:t xml:space="preserve"> </w:t>
-      </w:r>
-      <w:proofErr w:type="spellStart"/>
-      <w:r>
-        <w:t>kod</w:t>
-      </w:r>
-      <w:proofErr w:type="spellEnd"/>
-      <w:r>
-        <w:t xml:space="preserve"> </w:t>
-      </w:r>
-      <w:proofErr w:type="spellStart"/>
-      <w:r>
-        <w:t>tvrtke</w:t>
-      </w:r>
-      <w:proofErr w:type="spellEnd"/>
-      <w:r>
-        <w:t xml:space="preserve"> STM-a, da se </w:t>
-      </w:r>
-      <w:proofErr w:type="spellStart"/>
-      <w:r>
-        <w:t>registrirate</w:t>
-      </w:r>
-      <w:proofErr w:type="spellEnd"/>
-      <w:r>
-        <w:t xml:space="preserve">. </w:t>
-      </w:r>
-      <w:proofErr w:type="spellStart"/>
-      <w:r>
-        <w:t>Procedura</w:t>
-      </w:r>
-      <w:proofErr w:type="spellEnd"/>
-      <w:r>
-        <w:t xml:space="preserve"> je </w:t>
-      </w:r>
-      <w:proofErr w:type="spellStart"/>
-      <w:r>
-        <w:t>jednostavna</w:t>
-      </w:r>
-      <w:proofErr w:type="spellEnd"/>
-      <w:r>
-        <w:t xml:space="preserve"> </w:t>
-      </w:r>
-      <w:proofErr w:type="spellStart"/>
-      <w:r>
-        <w:t>i</w:t>
-      </w:r>
-      <w:proofErr w:type="spellEnd"/>
-      <w:r>
         <w:t xml:space="preserve"> </w:t>
       </w:r>
       <w:proofErr w:type="spellStart"/>
@@ -5628,109 +5746,246 @@
       </w:r>
       <w:proofErr w:type="spellStart"/>
       <w:r>
-        <w:t>jednostavno</w:t>
-      </w:r>
-      <w:proofErr w:type="spellEnd"/>
-      <w:r>
-        <w:t xml:space="preserve"> </w:t>
-      </w:r>
-      <w:proofErr w:type="spellStart"/>
-      <w:r>
-        <w:t>slijediti</w:t>
-      </w:r>
-      <w:proofErr w:type="spellEnd"/>
-      <w:r>
-        <w:t xml:space="preserve"> online </w:t>
-      </w:r>
-      <w:proofErr w:type="spellStart"/>
-      <w:r>
-        <w:t>upute</w:t>
-      </w:r>
-      <w:proofErr w:type="spellEnd"/>
-      <w:r>
-        <w:t>.</w:t>
-      </w:r>
-    </w:p>
-    <w:p>
-      <w:pPr>
-        <w:jc w:val="both"/>
-      </w:pPr>
-      <w:proofErr w:type="spellStart"/>
-      <w:r>
-        <w:t>Nakon</w:t>
-      </w:r>
-      <w:proofErr w:type="spellEnd"/>
-      <w:r>
-        <w:t xml:space="preserve"> </w:t>
-      </w:r>
-      <w:proofErr w:type="spellStart"/>
-      <w:r>
-        <w:t>izvršene</w:t>
-      </w:r>
-      <w:proofErr w:type="spellEnd"/>
-      <w:r>
-        <w:t xml:space="preserve"> </w:t>
-      </w:r>
-      <w:proofErr w:type="spellStart"/>
-      <w:r>
-        <w:t>prijave</w:t>
-      </w:r>
-      <w:proofErr w:type="spellEnd"/>
-      <w:r>
-        <w:t xml:space="preserve"> </w:t>
-      </w:r>
-      <w:proofErr w:type="spellStart"/>
-      <w:r>
-        <w:t>na</w:t>
-      </w:r>
-      <w:proofErr w:type="spellEnd"/>
-      <w:r>
-        <w:t xml:space="preserve"> </w:t>
-      </w:r>
-      <w:proofErr w:type="spellStart"/>
-      <w:r>
-        <w:t>stranici</w:t>
-      </w:r>
-      <w:proofErr w:type="spellEnd"/>
-      <w:r>
-        <w:t xml:space="preserve"> je </w:t>
-      </w:r>
-      <w:proofErr w:type="spellStart"/>
-      <w:r>
-        <w:t>omogućeno</w:t>
-      </w:r>
-      <w:proofErr w:type="spellEnd"/>
-      <w:r>
-        <w:t xml:space="preserve"> </w:t>
-      </w:r>
-      <w:proofErr w:type="spellStart"/>
-      <w:proofErr w:type="gramStart"/>
-      <w:r>
-        <w:t>dohvaćanje</w:t>
-      </w:r>
-      <w:proofErr w:type="spellEnd"/>
-      <w:r>
-        <w:t xml:space="preserve">  </w:t>
-      </w:r>
-      <w:proofErr w:type="spellStart"/>
-      <w:r>
-        <w:t>datoteke</w:t>
-      </w:r>
-      <w:proofErr w:type="spellEnd"/>
-      <w:proofErr w:type="gramEnd"/>
-      <w:r>
-        <w:t xml:space="preserve"> </w:t>
+        <w:t>raspakirati</w:t>
+      </w:r>
+      <w:proofErr w:type="spellEnd"/>
+      <w:r>
+        <w:t xml:space="preserve"> u </w:t>
+      </w:r>
+      <w:proofErr w:type="spellStart"/>
+      <w:r>
+        <w:t>privremeni</w:t>
+      </w:r>
+      <w:proofErr w:type="spellEnd"/>
+      <w:r>
+        <w:t xml:space="preserve"> folder. </w:t>
+      </w:r>
+      <w:proofErr w:type="spellStart"/>
+      <w:r>
+        <w:t>Navedena</w:t>
+      </w:r>
+      <w:proofErr w:type="spellEnd"/>
+      <w:r>
+        <w:t xml:space="preserve"> zip </w:t>
+      </w:r>
+      <w:proofErr w:type="spellStart"/>
+      <w:r>
+        <w:t>datoteka</w:t>
+      </w:r>
+      <w:proofErr w:type="spellEnd"/>
+      <w:r>
+        <w:t xml:space="preserve"> </w:t>
+      </w:r>
+      <w:proofErr w:type="spellStart"/>
+      <w:r>
+        <w:t>sadrži</w:t>
+      </w:r>
+      <w:proofErr w:type="spellEnd"/>
+      <w:r>
+        <w:t xml:space="preserve"> </w:t>
+      </w:r>
+      <w:proofErr w:type="spellStart"/>
+      <w:r>
+        <w:t>instalacijski</w:t>
+      </w:r>
+      <w:proofErr w:type="spellEnd"/>
+      <w:r>
+        <w:t xml:space="preserve"> program za </w:t>
+      </w:r>
+      <w:proofErr w:type="spellStart"/>
+      <w:r>
+        <w:t>Windowse</w:t>
+      </w:r>
+      <w:proofErr w:type="spellEnd"/>
+      <w:r>
+        <w:t xml:space="preserve"> (</w:t>
       </w:r>
       <w:r>
         <w:rPr>
           <w:b/>
           <w:bCs/>
         </w:rPr>
-        <w:t xml:space="preserve">en.stm32cubeprog_v2-4-0.zip. </w:t>
-      </w:r>
-      <w:proofErr w:type="spellStart"/>
-      <w:r>
-        <w:t>Datoteka</w:t>
+        <w:t>SetupSTM32CubeProgrammer-2.4.0.exe</w:t>
+      </w:r>
+      <w:r>
+        <w:t xml:space="preserve">) </w:t>
+      </w:r>
+      <w:proofErr w:type="spellStart"/>
+      <w:r>
+        <w:t>i</w:t>
+      </w:r>
+      <w:proofErr w:type="spellEnd"/>
+      <w:r>
+        <w:t xml:space="preserve"> za Linux (SetupSTM32CubeProgrammer-2.4.0.linux). </w:t>
+      </w:r>
+      <w:proofErr w:type="spellStart"/>
+      <w:r>
+        <w:t>Nakon</w:t>
+      </w:r>
+      <w:proofErr w:type="spellEnd"/>
+      <w:r>
+        <w:t xml:space="preserve"> </w:t>
+      </w:r>
+      <w:proofErr w:type="spellStart"/>
+      <w:r>
+        <w:t>raspakiranja</w:t>
+      </w:r>
+      <w:proofErr w:type="spellEnd"/>
+      <w:r>
+        <w:t xml:space="preserve"> </w:t>
+      </w:r>
+      <w:proofErr w:type="spellStart"/>
+      <w:r>
+        <w:t>treba</w:t>
+      </w:r>
+      <w:proofErr w:type="spellEnd"/>
+      <w:r>
+        <w:t xml:space="preserve"> </w:t>
+      </w:r>
+      <w:proofErr w:type="spellStart"/>
+      <w:r>
+        <w:t>pokrenuti</w:t>
+      </w:r>
+      <w:proofErr w:type="spellEnd"/>
+      <w:r>
+        <w:t xml:space="preserve"> </w:t>
+      </w:r>
+      <w:proofErr w:type="spellStart"/>
+      <w:r>
+        <w:t>instalacijski</w:t>
+      </w:r>
+      <w:proofErr w:type="spellEnd"/>
+      <w:r>
+        <w:t xml:space="preserve"> program SetupSTM32CubeProgrammer-2.4.0.exe . </w:t>
+      </w:r>
+    </w:p>
+    <w:p>
+      <w:pPr>
+        <w:jc w:val="both"/>
+      </w:pPr>
+      <w:proofErr w:type="spellStart"/>
+      <w:r>
+        <w:t>Pri</w:t>
+      </w:r>
+      <w:proofErr w:type="spellEnd"/>
+      <w:r>
+        <w:t xml:space="preserve"> </w:t>
+      </w:r>
+      <w:proofErr w:type="spellStart"/>
+      <w:r>
+        <w:t>instalaciji</w:t>
+      </w:r>
+      <w:proofErr w:type="spellEnd"/>
+      <w:r>
+        <w:t xml:space="preserve"> </w:t>
+      </w:r>
+      <w:proofErr w:type="spellStart"/>
+      <w:r>
+        <w:t>može</w:t>
+      </w:r>
+      <w:proofErr w:type="spellEnd"/>
+      <w:r>
+        <w:t xml:space="preserve"> </w:t>
+      </w:r>
+      <w:proofErr w:type="spellStart"/>
+      <w:r>
+        <w:t>biti</w:t>
+      </w:r>
+      <w:proofErr w:type="spellEnd"/>
+      <w:r>
+        <w:t xml:space="preserve"> </w:t>
+      </w:r>
+      <w:proofErr w:type="spellStart"/>
+      <w:r>
+        <w:t>zatražena</w:t>
+      </w:r>
+      <w:proofErr w:type="spellEnd"/>
+      <w:r>
+        <w:t xml:space="preserve"> </w:t>
+      </w:r>
+      <w:proofErr w:type="spellStart"/>
+      <w:r>
+        <w:t>instalacija</w:t>
+      </w:r>
+      <w:proofErr w:type="spellEnd"/>
+      <w:r>
+        <w:t xml:space="preserve"> Java Runtime </w:t>
+      </w:r>
+      <w:proofErr w:type="spellStart"/>
+      <w:r>
+        <w:t>Environmenta</w:t>
+      </w:r>
+      <w:proofErr w:type="spellEnd"/>
+      <w:r>
+        <w:t xml:space="preserve"> (JRE) pa je u tom </w:t>
+      </w:r>
+      <w:proofErr w:type="spellStart"/>
+      <w:r>
+        <w:t>slučaju</w:t>
+      </w:r>
+      <w:proofErr w:type="spellEnd"/>
+      <w:r>
+        <w:t xml:space="preserve">  </w:t>
+      </w:r>
+      <w:proofErr w:type="spellStart"/>
+      <w:r>
+        <w:t>instalirajte</w:t>
+      </w:r>
+      <w:proofErr w:type="spellEnd"/>
+      <w:r>
+        <w:t xml:space="preserve"> </w:t>
+      </w:r>
+      <w:proofErr w:type="spellStart"/>
+      <w:r>
+        <w:t>koristeći</w:t>
+      </w:r>
+      <w:proofErr w:type="spellEnd"/>
+      <w:r>
+        <w:t xml:space="preserve"> </w:t>
+      </w:r>
+      <w:proofErr w:type="spellStart"/>
+      <w:r>
+        <w:t>poveznicu</w:t>
+      </w:r>
+      <w:proofErr w:type="spellEnd"/>
+      <w:r>
+        <w:t xml:space="preserve"> </w:t>
+      </w:r>
+      <w:proofErr w:type="spellStart"/>
+      <w:r>
+        <w:t>na</w:t>
+      </w:r>
+      <w:proofErr w:type="spellEnd"/>
+      <w:r>
+        <w:t xml:space="preserve"> </w:t>
+      </w:r>
+      <w:proofErr w:type="spellStart"/>
+      <w:r>
+        <w:t>prozoru</w:t>
+      </w:r>
+      <w:proofErr w:type="spellEnd"/>
+      <w:r>
+        <w:t xml:space="preserve"> </w:t>
+      </w:r>
+      <w:proofErr w:type="spellStart"/>
+      <w:r>
+        <w:t>koji</w:t>
+      </w:r>
+      <w:proofErr w:type="spellEnd"/>
+      <w:r>
+        <w:t xml:space="preserve"> se </w:t>
+      </w:r>
+      <w:proofErr w:type="spellStart"/>
+      <w:r>
+        <w:t>pojavljuje</w:t>
+      </w:r>
+      <w:proofErr w:type="spellEnd"/>
+      <w:r>
+        <w:t xml:space="preserve"> </w:t>
+      </w:r>
+      <w:proofErr w:type="spellStart"/>
+      <w:r>
+        <w:t>ukoliko</w:t>
       </w:r>
       <w:proofErr w:type="spellEnd"/>
       <w:r>
@@ -5738,11 +5993,67 @@
       </w:r>
       <w:proofErr w:type="spellStart"/>
       <w:r>
-        <w:t>kompresirana</w:t>
-      </w:r>
-      <w:proofErr w:type="spellEnd"/>
-      <w:r>
-        <w:t xml:space="preserve"> u .zip format </w:t>
+        <w:t>instalacija</w:t>
+      </w:r>
+      <w:proofErr w:type="spellEnd"/>
+      <w:r>
+        <w:t xml:space="preserve"> </w:t>
+      </w:r>
+      <w:proofErr w:type="spellStart"/>
+      <w:r>
+        <w:t>potrebna</w:t>
+      </w:r>
+      <w:proofErr w:type="spellEnd"/>
+      <w:r>
+        <w:t xml:space="preserve">. </w:t>
+      </w:r>
+      <w:proofErr w:type="spellStart"/>
+      <w:r>
+        <w:t>Nakon</w:t>
+      </w:r>
+      <w:proofErr w:type="spellEnd"/>
+      <w:r>
+        <w:t xml:space="preserve"> </w:t>
+      </w:r>
+      <w:proofErr w:type="spellStart"/>
+      <w:r>
+        <w:t>instalacije</w:t>
+      </w:r>
+      <w:proofErr w:type="spellEnd"/>
+      <w:r>
+        <w:t xml:space="preserve">  JRE-a </w:t>
+      </w:r>
+      <w:proofErr w:type="spellStart"/>
+      <w:r>
+        <w:t>treba</w:t>
+      </w:r>
+      <w:proofErr w:type="spellEnd"/>
+      <w:r>
+        <w:t xml:space="preserve"> </w:t>
+      </w:r>
+      <w:proofErr w:type="spellStart"/>
+      <w:r>
+        <w:t>ponovno</w:t>
+      </w:r>
+      <w:proofErr w:type="spellEnd"/>
+      <w:r>
+        <w:t xml:space="preserve"> </w:t>
+      </w:r>
+      <w:proofErr w:type="spellStart"/>
+      <w:r>
+        <w:t>pokrenuti</w:t>
+      </w:r>
+      <w:proofErr w:type="spellEnd"/>
+      <w:r>
+        <w:t xml:space="preserve"> </w:t>
+      </w:r>
+      <w:proofErr w:type="spellStart"/>
+      <w:r>
+        <w:t>instalacijski</w:t>
+      </w:r>
+      <w:proofErr w:type="spellEnd"/>
+      <w:r>
+        <w:t xml:space="preserve"> program SetupSTM32CubeProgrammer-2.4.0.exe </w:t>
       </w:r>
       <w:proofErr w:type="spellStart"/>
       <w:r>
@@ -5750,19 +6061,51 @@
       </w:r>
       <w:proofErr w:type="spellEnd"/>
       <w:r>
-        <w:t xml:space="preserve"> je </w:t>
-      </w:r>
-      <w:proofErr w:type="spellStart"/>
-      <w:r>
-        <w:t>nakon</w:t>
-      </w:r>
-      <w:proofErr w:type="spellEnd"/>
-      <w:r>
-        <w:t xml:space="preserve"> </w:t>
-      </w:r>
-      <w:proofErr w:type="spellStart"/>
-      <w:r>
-        <w:t>preuzimanja</w:t>
+        <w:t xml:space="preserve"> </w:t>
+      </w:r>
+      <w:proofErr w:type="spellStart"/>
+      <w:r>
+        <w:t>slijediti</w:t>
+      </w:r>
+      <w:proofErr w:type="spellEnd"/>
+      <w:r>
+        <w:t xml:space="preserve"> </w:t>
+      </w:r>
+      <w:proofErr w:type="spellStart"/>
+      <w:r>
+        <w:t>jednostavan</w:t>
+      </w:r>
+      <w:proofErr w:type="spellEnd"/>
+      <w:r>
+        <w:t xml:space="preserve"> </w:t>
+      </w:r>
+      <w:proofErr w:type="spellStart"/>
+      <w:r>
+        <w:t>postupak</w:t>
+      </w:r>
+      <w:proofErr w:type="spellEnd"/>
+      <w:r>
+        <w:t xml:space="preserve"> </w:t>
+      </w:r>
+      <w:proofErr w:type="spellStart"/>
+      <w:r>
+        <w:t>instalacije</w:t>
+      </w:r>
+      <w:proofErr w:type="spellEnd"/>
+      <w:r>
+        <w:t xml:space="preserve">. </w:t>
+      </w:r>
+    </w:p>
+    <w:p>
+      <w:pPr>
+        <w:jc w:val="both"/>
+      </w:pPr>
+      <w:r>
+        <w:t xml:space="preserve">Na </w:t>
+      </w:r>
+      <w:proofErr w:type="spellStart"/>
+      <w:r>
+        <w:t>kraju</w:t>
       </w:r>
       <w:proofErr w:type="spellEnd"/>
       <w:r>
@@ -5778,451 +6121,51 @@
       </w:r>
       <w:proofErr w:type="spellStart"/>
       <w:r>
-        <w:t>raspakirati</w:t>
-      </w:r>
-      <w:proofErr w:type="spellEnd"/>
-      <w:r>
-        <w:t xml:space="preserve"> u </w:t>
-      </w:r>
-      <w:proofErr w:type="spellStart"/>
-      <w:r>
-        <w:t>privremeni</w:t>
-      </w:r>
-      <w:proofErr w:type="spellEnd"/>
-      <w:r>
-        <w:t xml:space="preserve"> folder. </w:t>
-      </w:r>
-      <w:proofErr w:type="spellStart"/>
-      <w:r>
-        <w:t>Navedena</w:t>
-      </w:r>
-      <w:proofErr w:type="spellEnd"/>
-      <w:r>
-        <w:t xml:space="preserve"> zip </w:t>
-      </w:r>
-      <w:proofErr w:type="spellStart"/>
-      <w:r>
-        <w:t>datoteka</w:t>
-      </w:r>
-      <w:proofErr w:type="spellEnd"/>
-      <w:r>
-        <w:t xml:space="preserve"> </w:t>
-      </w:r>
-      <w:proofErr w:type="spellStart"/>
-      <w:r>
-        <w:t>sadrži</w:t>
-      </w:r>
-      <w:proofErr w:type="spellEnd"/>
-      <w:r>
-        <w:t xml:space="preserve"> </w:t>
-      </w:r>
-      <w:proofErr w:type="spellStart"/>
-      <w:r>
-        <w:t>instalacijski</w:t>
-      </w:r>
-      <w:proofErr w:type="spellEnd"/>
-      <w:r>
-        <w:t xml:space="preserve"> program za </w:t>
-      </w:r>
-      <w:proofErr w:type="spellStart"/>
-      <w:r>
-        <w:t>Windowse</w:t>
+        <w:t>još</w:t>
+      </w:r>
+      <w:proofErr w:type="spellEnd"/>
+      <w:r>
+        <w:t xml:space="preserve"> </w:t>
+      </w:r>
+      <w:proofErr w:type="spellStart"/>
+      <w:r>
+        <w:t>vrijednost</w:t>
       </w:r>
       <w:proofErr w:type="spellEnd"/>
       <w:r>
         <w:t xml:space="preserve"> (</w:t>
+      </w:r>
+      <w:proofErr w:type="spellStart"/>
+      <w:r>
+        <w:t>sadržaj</w:t>
+      </w:r>
+      <w:proofErr w:type="spellEnd"/>
+      <w:r>
+        <w:t xml:space="preserve">) environment </w:t>
+      </w:r>
+      <w:proofErr w:type="spellStart"/>
+      <w:r>
+        <w:t>varijable</w:t>
+      </w:r>
+      <w:proofErr w:type="spellEnd"/>
+      <w:r>
+        <w:t xml:space="preserve"> </w:t>
       </w:r>
       <w:r>
         <w:rPr>
           <w:b/>
           <w:bCs/>
         </w:rPr>
-        <w:t>SetupSTM32CubeProgrammer-2.4.0.exe</w:t>
-      </w:r>
-      <w:r>
-        <w:t xml:space="preserve">) </w:t>
-      </w:r>
-      <w:proofErr w:type="spellStart"/>
-      <w:r>
-        <w:t>i</w:t>
-      </w:r>
-      <w:proofErr w:type="spellEnd"/>
-      <w:r>
-        <w:t xml:space="preserve"> za Linux (SetupSTM32CubeProgrammer-2.4.</w:t>
-      </w:r>
-      <w:proofErr w:type="gramStart"/>
-      <w:r>
-        <w:t>0.linux</w:t>
-      </w:r>
-      <w:proofErr w:type="gramEnd"/>
-      <w:r>
-        <w:t xml:space="preserve">). </w:t>
-      </w:r>
-      <w:proofErr w:type="spellStart"/>
-      <w:r>
-        <w:t>Nakon</w:t>
-      </w:r>
-      <w:proofErr w:type="spellEnd"/>
-      <w:r>
-        <w:t xml:space="preserve"> </w:t>
-      </w:r>
-      <w:proofErr w:type="spellStart"/>
-      <w:r>
-        <w:t>raspakiranja</w:t>
-      </w:r>
-      <w:proofErr w:type="spellEnd"/>
-      <w:r>
-        <w:t xml:space="preserve"> </w:t>
-      </w:r>
-      <w:proofErr w:type="spellStart"/>
-      <w:r>
-        <w:t>treba</w:t>
-      </w:r>
-      <w:proofErr w:type="spellEnd"/>
-      <w:r>
-        <w:t xml:space="preserve"> </w:t>
-      </w:r>
-      <w:proofErr w:type="spellStart"/>
-      <w:r>
-        <w:t>pokrenuti</w:t>
-      </w:r>
-      <w:proofErr w:type="spellEnd"/>
-      <w:r>
-        <w:t xml:space="preserve"> </w:t>
-      </w:r>
-      <w:proofErr w:type="spellStart"/>
-      <w:r>
-        <w:t>instalacijski</w:t>
-      </w:r>
-      <w:proofErr w:type="spellEnd"/>
-      <w:r>
-        <w:t xml:space="preserve"> program </w:t>
-      </w:r>
-      <w:proofErr w:type="gramStart"/>
-      <w:r>
-        <w:t>SetupSTM32CubeProgrammer-2.4.0.exe .</w:t>
-      </w:r>
-      <w:proofErr w:type="gramEnd"/>
-      <w:r>
-        <w:t xml:space="preserve"> </w:t>
-      </w:r>
-    </w:p>
-    <w:p>
-      <w:pPr>
-        <w:jc w:val="both"/>
-      </w:pPr>
-      <w:proofErr w:type="spellStart"/>
-      <w:r>
-        <w:t>Pri</w:t>
-      </w:r>
-      <w:proofErr w:type="spellEnd"/>
-      <w:r>
-        <w:t xml:space="preserve"> </w:t>
-      </w:r>
-      <w:proofErr w:type="spellStart"/>
-      <w:r>
-        <w:t>instalaciji</w:t>
-      </w:r>
-      <w:proofErr w:type="spellEnd"/>
-      <w:r>
-        <w:t xml:space="preserve"> </w:t>
-      </w:r>
-      <w:proofErr w:type="spellStart"/>
-      <w:r>
-        <w:t>može</w:t>
-      </w:r>
-      <w:proofErr w:type="spellEnd"/>
-      <w:r>
-        <w:t xml:space="preserve"> </w:t>
-      </w:r>
-      <w:proofErr w:type="spellStart"/>
-      <w:r>
-        <w:t>biti</w:t>
-      </w:r>
-      <w:proofErr w:type="spellEnd"/>
-      <w:r>
-        <w:t xml:space="preserve"> </w:t>
-      </w:r>
-      <w:proofErr w:type="spellStart"/>
-      <w:r>
-        <w:t>zatražena</w:t>
-      </w:r>
-      <w:proofErr w:type="spellEnd"/>
-      <w:r>
-        <w:t xml:space="preserve"> </w:t>
-      </w:r>
-      <w:proofErr w:type="spellStart"/>
-      <w:r>
-        <w:t>instalacija</w:t>
-      </w:r>
-      <w:proofErr w:type="spellEnd"/>
-      <w:r>
-        <w:t xml:space="preserve"> Java Runtime </w:t>
-      </w:r>
-      <w:proofErr w:type="spellStart"/>
-      <w:r>
-        <w:t>Environmenta</w:t>
-      </w:r>
-      <w:proofErr w:type="spellEnd"/>
-      <w:r>
-        <w:t xml:space="preserve"> (JRE) pa je u tom </w:t>
-      </w:r>
-      <w:proofErr w:type="spellStart"/>
-      <w:proofErr w:type="gramStart"/>
-      <w:r>
-        <w:t>slučaju</w:t>
-      </w:r>
-      <w:proofErr w:type="spellEnd"/>
+        <w:t>PATH</w:t>
+      </w:r>
       <w:r>
         <w:t xml:space="preserve">  </w:t>
       </w:r>
       <w:proofErr w:type="spellStart"/>
       <w:r>
-        <w:t>instalirajte</w:t>
-      </w:r>
-      <w:proofErr w:type="spellEnd"/>
-      <w:proofErr w:type="gramEnd"/>
-      <w:r>
-        <w:t xml:space="preserve"> </w:t>
-      </w:r>
-      <w:proofErr w:type="spellStart"/>
-      <w:r>
-        <w:t>koristeći</w:t>
-      </w:r>
-      <w:proofErr w:type="spellEnd"/>
-      <w:r>
-        <w:t xml:space="preserve"> </w:t>
-      </w:r>
-      <w:proofErr w:type="spellStart"/>
-      <w:r>
-        <w:t>poveznicu</w:t>
-      </w:r>
-      <w:proofErr w:type="spellEnd"/>
-      <w:r>
-        <w:t xml:space="preserve"> </w:t>
-      </w:r>
-      <w:proofErr w:type="spellStart"/>
-      <w:r>
-        <w:t>na</w:t>
-      </w:r>
-      <w:proofErr w:type="spellEnd"/>
-      <w:r>
-        <w:t xml:space="preserve"> </w:t>
-      </w:r>
-      <w:proofErr w:type="spellStart"/>
-      <w:r>
-        <w:t>prozoru</w:t>
-      </w:r>
-      <w:proofErr w:type="spellEnd"/>
-      <w:r>
-        <w:t xml:space="preserve"> </w:t>
-      </w:r>
-      <w:proofErr w:type="spellStart"/>
-      <w:r>
-        <w:t>koji</w:t>
-      </w:r>
-      <w:proofErr w:type="spellEnd"/>
-      <w:r>
-        <w:t xml:space="preserve"> se </w:t>
-      </w:r>
-      <w:proofErr w:type="spellStart"/>
-      <w:r>
-        <w:t>pojavljuje</w:t>
-      </w:r>
-      <w:proofErr w:type="spellEnd"/>
-      <w:r>
-        <w:t xml:space="preserve"> </w:t>
-      </w:r>
-      <w:proofErr w:type="spellStart"/>
-      <w:r>
-        <w:t>ukoliko</w:t>
-      </w:r>
-      <w:proofErr w:type="spellEnd"/>
-      <w:r>
-        <w:t xml:space="preserve"> je </w:t>
-      </w:r>
-      <w:proofErr w:type="spellStart"/>
-      <w:r>
-        <w:t>instalacija</w:t>
-      </w:r>
-      <w:proofErr w:type="spellEnd"/>
-      <w:r>
-        <w:t xml:space="preserve"> </w:t>
-      </w:r>
-      <w:proofErr w:type="spellStart"/>
-      <w:r>
-        <w:t>potrebna</w:t>
-      </w:r>
-      <w:proofErr w:type="spellEnd"/>
-      <w:r>
-        <w:t xml:space="preserve">. </w:t>
-      </w:r>
-      <w:proofErr w:type="spellStart"/>
-      <w:r>
-        <w:t>Nakon</w:t>
-      </w:r>
-      <w:proofErr w:type="spellEnd"/>
-      <w:r>
-        <w:t xml:space="preserve"> </w:t>
-      </w:r>
-      <w:proofErr w:type="spellStart"/>
-      <w:proofErr w:type="gramStart"/>
-      <w:r>
-        <w:t>instalacije</w:t>
-      </w:r>
-      <w:proofErr w:type="spellEnd"/>
-      <w:r>
-        <w:t xml:space="preserve">  JRE</w:t>
-      </w:r>
-      <w:proofErr w:type="gramEnd"/>
-      <w:r>
-        <w:t xml:space="preserve">-a </w:t>
-      </w:r>
-      <w:proofErr w:type="spellStart"/>
-      <w:r>
-        <w:t>treba</w:t>
-      </w:r>
-      <w:proofErr w:type="spellEnd"/>
-      <w:r>
-        <w:t xml:space="preserve"> </w:t>
-      </w:r>
-      <w:proofErr w:type="spellStart"/>
-      <w:r>
-        <w:t>ponovno</w:t>
-      </w:r>
-      <w:proofErr w:type="spellEnd"/>
-      <w:r>
-        <w:t xml:space="preserve"> </w:t>
-      </w:r>
-      <w:proofErr w:type="spellStart"/>
-      <w:r>
-        <w:t>pokrenuti</w:t>
-      </w:r>
-      <w:proofErr w:type="spellEnd"/>
-      <w:r>
-        <w:t xml:space="preserve"> </w:t>
-      </w:r>
-      <w:proofErr w:type="spellStart"/>
-      <w:r>
-        <w:t>instalacijski</w:t>
-      </w:r>
-      <w:proofErr w:type="spellEnd"/>
-      <w:r>
-        <w:t xml:space="preserve"> program SetupSTM32CubeProgrammer-2.4.0.exe </w:t>
-      </w:r>
-      <w:proofErr w:type="spellStart"/>
-      <w:r>
-        <w:t>te</w:t>
-      </w:r>
-      <w:proofErr w:type="spellEnd"/>
-      <w:r>
-        <w:t xml:space="preserve"> </w:t>
-      </w:r>
-      <w:proofErr w:type="spellStart"/>
-      <w:r>
-        <w:t>slijediti</w:t>
-      </w:r>
-      <w:proofErr w:type="spellEnd"/>
-      <w:r>
-        <w:t xml:space="preserve"> </w:t>
-      </w:r>
-      <w:proofErr w:type="spellStart"/>
-      <w:r>
-        <w:t>jednostavan</w:t>
-      </w:r>
-      <w:proofErr w:type="spellEnd"/>
-      <w:r>
-        <w:t xml:space="preserve"> </w:t>
-      </w:r>
-      <w:proofErr w:type="spellStart"/>
-      <w:r>
-        <w:t>postupak</w:t>
-      </w:r>
-      <w:proofErr w:type="spellEnd"/>
-      <w:r>
-        <w:t xml:space="preserve"> </w:t>
-      </w:r>
-      <w:proofErr w:type="spellStart"/>
-      <w:r>
-        <w:t>instalacije</w:t>
-      </w:r>
-      <w:proofErr w:type="spellEnd"/>
-      <w:r>
-        <w:t xml:space="preserve">. </w:t>
-      </w:r>
-    </w:p>
-    <w:p>
-      <w:pPr>
-        <w:jc w:val="both"/>
-      </w:pPr>
-      <w:r>
-        <w:t xml:space="preserve">Na </w:t>
-      </w:r>
-      <w:proofErr w:type="spellStart"/>
-      <w:r>
-        <w:t>kraju</w:t>
-      </w:r>
-      <w:proofErr w:type="spellEnd"/>
-      <w:r>
-        <w:t xml:space="preserve"> </w:t>
-      </w:r>
-      <w:proofErr w:type="spellStart"/>
-      <w:r>
-        <w:t>treba</w:t>
-      </w:r>
-      <w:proofErr w:type="spellEnd"/>
-      <w:r>
-        <w:t xml:space="preserve"> </w:t>
-      </w:r>
-      <w:proofErr w:type="spellStart"/>
-      <w:r>
-        <w:t>još</w:t>
-      </w:r>
-      <w:proofErr w:type="spellEnd"/>
-      <w:r>
-        <w:t xml:space="preserve"> </w:t>
-      </w:r>
-      <w:proofErr w:type="spellStart"/>
-      <w:r>
-        <w:t>vrijednost</w:t>
-      </w:r>
-      <w:proofErr w:type="spellEnd"/>
-      <w:r>
-        <w:t xml:space="preserve"> (</w:t>
-      </w:r>
-      <w:proofErr w:type="spellStart"/>
-      <w:r>
-        <w:t>sadržaj</w:t>
-      </w:r>
-      <w:proofErr w:type="spellEnd"/>
-      <w:r>
-        <w:t xml:space="preserve">) environment </w:t>
-      </w:r>
-      <w:proofErr w:type="spellStart"/>
-      <w:r>
-        <w:t>varijable</w:t>
-      </w:r>
-      <w:proofErr w:type="spellEnd"/>
-      <w:r>
-        <w:t xml:space="preserve"> </w:t>
-      </w:r>
-      <w:proofErr w:type="gramStart"/>
-      <w:r>
-        <w:rPr>
-          <w:b/>
-          <w:bCs/>
-        </w:rPr>
-        <w:t>PATH</w:t>
-      </w:r>
-      <w:r>
-        <w:t xml:space="preserve">  </w:t>
-      </w:r>
-      <w:proofErr w:type="spellStart"/>
-      <w:r>
         <w:t>proširiti</w:t>
       </w:r>
       <w:proofErr w:type="spellEnd"/>
-      <w:proofErr w:type="gramEnd"/>
       <w:r>
         <w:t xml:space="preserve"> s </w:t>
       </w:r>
@@ -7214,9 +7157,9 @@
           <w:sz w:val="28"/>
           <w:szCs w:val="28"/>
         </w:rPr>
-        <w:t xml:space="preserve"> </w:t>
-      </w:r>
-      <w:proofErr w:type="gramStart"/>
+        <w:t xml:space="preserve"> 1 : GPIO </w:t>
+      </w:r>
+      <w:proofErr w:type="spellStart"/>
       <w:r>
         <w:rPr>
           <w:b/>
@@ -7224,9 +7167,9 @@
           <w:sz w:val="28"/>
           <w:szCs w:val="28"/>
         </w:rPr>
-        <w:t>1 :</w:t>
-      </w:r>
-      <w:proofErr w:type="gramEnd"/>
+        <w:t>digitalni</w:t>
+      </w:r>
+      <w:proofErr w:type="spellEnd"/>
       <w:r>
         <w:rPr>
           <w:b/>
@@ -7234,7 +7177,7 @@
           <w:sz w:val="28"/>
           <w:szCs w:val="28"/>
         </w:rPr>
-        <w:t xml:space="preserve"> GPIO </w:t>
+        <w:t xml:space="preserve"> </w:t>
       </w:r>
       <w:proofErr w:type="spellStart"/>
       <w:r>
@@ -7244,7 +7187,7 @@
           <w:sz w:val="28"/>
           <w:szCs w:val="28"/>
         </w:rPr>
-        <w:t>digitalni</w:t>
+        <w:t>ulaz</w:t>
       </w:r>
       <w:proofErr w:type="spellEnd"/>
       <w:r>
@@ -7264,7 +7207,7 @@
           <w:sz w:val="28"/>
           <w:szCs w:val="28"/>
         </w:rPr>
-        <w:t>ulaz</w:t>
+        <w:t>i</w:t>
       </w:r>
       <w:proofErr w:type="spellEnd"/>
       <w:r>
@@ -7284,55 +7227,251 @@
           <w:sz w:val="28"/>
           <w:szCs w:val="28"/>
         </w:rPr>
+        <w:t>izlaz</w:t>
+      </w:r>
+      <w:proofErr w:type="spellEnd"/>
+    </w:p>
+    <w:p>
+      <w:pPr>
+        <w:jc w:val="both"/>
+      </w:pPr>
+      <w:r>
+        <w:t xml:space="preserve">U </w:t>
+      </w:r>
+      <w:proofErr w:type="spellStart"/>
+      <w:r>
+        <w:t>ovom</w:t>
+      </w:r>
+      <w:proofErr w:type="spellEnd"/>
+      <w:r>
+        <w:t xml:space="preserve"> </w:t>
+      </w:r>
+      <w:proofErr w:type="spellStart"/>
+      <w:r>
+        <w:t>primjeru</w:t>
+      </w:r>
+      <w:proofErr w:type="spellEnd"/>
+      <w:r>
+        <w:t xml:space="preserve"> </w:t>
+      </w:r>
+      <w:r>
+        <w:t xml:space="preserve">bit </w:t>
+      </w:r>
+      <w:proofErr w:type="spellStart"/>
+      <w:r>
+        <w:t>će</w:t>
+      </w:r>
+      <w:proofErr w:type="spellEnd"/>
+      <w:r>
+        <w:t xml:space="preserve"> </w:t>
+      </w:r>
+      <w:proofErr w:type="spellStart"/>
+      <w:r>
+        <w:t>prikazan</w:t>
+      </w:r>
+      <w:proofErr w:type="spellEnd"/>
+      <w:r>
+        <w:t xml:space="preserve"> </w:t>
+      </w:r>
+      <w:proofErr w:type="spellStart"/>
+      <w:r>
+        <w:t>način</w:t>
+      </w:r>
+      <w:proofErr w:type="spellEnd"/>
+      <w:r>
+        <w:t xml:space="preserve"> </w:t>
+      </w:r>
+      <w:proofErr w:type="spellStart"/>
+      <w:r>
+        <w:t>korištenja</w:t>
+      </w:r>
+      <w:proofErr w:type="spellEnd"/>
+      <w:r>
+        <w:t xml:space="preserve"> </w:t>
+      </w:r>
+      <w:proofErr w:type="spellStart"/>
+      <w:r>
+        <w:t>digitalnih</w:t>
+      </w:r>
+      <w:proofErr w:type="spellEnd"/>
+      <w:r>
+        <w:t xml:space="preserve"> </w:t>
+      </w:r>
+      <w:proofErr w:type="spellStart"/>
+      <w:r>
+        <w:t>ulaza</w:t>
+      </w:r>
+      <w:proofErr w:type="spellEnd"/>
+      <w:r>
+        <w:t xml:space="preserve"> </w:t>
+      </w:r>
+      <w:proofErr w:type="spellStart"/>
+      <w:r>
         <w:t>i</w:t>
       </w:r>
       <w:proofErr w:type="spellEnd"/>
       <w:r>
-        <w:rPr>
-          <w:b/>
-          <w:bCs/>
-          <w:sz w:val="28"/>
-          <w:szCs w:val="28"/>
-        </w:rPr>
-        <w:t xml:space="preserve"> </w:t>
-      </w:r>
-      <w:proofErr w:type="spellStart"/>
-      <w:r>
-        <w:rPr>
-          <w:b/>
-          <w:bCs/>
-          <w:sz w:val="28"/>
-          <w:szCs w:val="28"/>
-        </w:rPr>
-        <w:t>izlaz</w:t>
-      </w:r>
-      <w:proofErr w:type="spellEnd"/>
-    </w:p>
-    <w:p>
-      <w:pPr>
-        <w:jc w:val="both"/>
-      </w:pPr>
-      <w:r>
-        <w:t xml:space="preserve">U </w:t>
-      </w:r>
-      <w:proofErr w:type="spellStart"/>
-      <w:r>
-        <w:t>ovom</w:t>
-      </w:r>
-      <w:proofErr w:type="spellEnd"/>
-      <w:r>
-        <w:t xml:space="preserve"> </w:t>
-      </w:r>
-      <w:proofErr w:type="spellStart"/>
-      <w:r>
-        <w:t>primjeru</w:t>
-      </w:r>
-      <w:proofErr w:type="spellEnd"/>
-      <w:r>
-        <w:t xml:space="preserve"> </w:t>
-      </w:r>
-      <w:r>
-        <w:t xml:space="preserve">bit </w:t>
+        <w:t xml:space="preserve"> </w:t>
+      </w:r>
+      <w:proofErr w:type="spellStart"/>
+      <w:r>
+        <w:t>izlaza</w:t>
+      </w:r>
+      <w:proofErr w:type="spellEnd"/>
+      <w:r>
+        <w:t xml:space="preserve"> </w:t>
+      </w:r>
+      <w:proofErr w:type="spellStart"/>
+      <w:r>
+        <w:t>mikrokontrolera</w:t>
+      </w:r>
+      <w:proofErr w:type="spellEnd"/>
+      <w:r>
+        <w:t xml:space="preserve"> u Arduino </w:t>
+      </w:r>
+      <w:proofErr w:type="spellStart"/>
+      <w:r>
+        <w:t>razvojnom</w:t>
+      </w:r>
+      <w:proofErr w:type="spellEnd"/>
+      <w:r>
+        <w:t xml:space="preserve"> </w:t>
+      </w:r>
+      <w:proofErr w:type="spellStart"/>
+      <w:r>
+        <w:t>okruženju</w:t>
+      </w:r>
+      <w:proofErr w:type="spellEnd"/>
+      <w:r>
+        <w:t xml:space="preserve">. </w:t>
+      </w:r>
+      <w:proofErr w:type="spellStart"/>
+      <w:r>
+        <w:t>Isti</w:t>
+      </w:r>
+      <w:proofErr w:type="spellEnd"/>
+      <w:r>
+        <w:t xml:space="preserve"> je </w:t>
+      </w:r>
+      <w:proofErr w:type="spellStart"/>
+      <w:r>
+        <w:t>primjer</w:t>
+      </w:r>
+      <w:proofErr w:type="spellEnd"/>
+      <w:r>
+        <w:t xml:space="preserve"> </w:t>
+      </w:r>
+      <w:proofErr w:type="spellStart"/>
+      <w:r>
+        <w:t>ranije</w:t>
+      </w:r>
+      <w:proofErr w:type="spellEnd"/>
+      <w:r>
+        <w:t xml:space="preserve"> </w:t>
+      </w:r>
+      <w:proofErr w:type="spellStart"/>
+      <w:r>
+        <w:t>prikazan</w:t>
+      </w:r>
+      <w:proofErr w:type="spellEnd"/>
+      <w:r>
+        <w:t xml:space="preserve"> u </w:t>
+      </w:r>
+      <w:proofErr w:type="spellStart"/>
+      <w:r>
+        <w:t>vježbi</w:t>
+      </w:r>
+      <w:proofErr w:type="spellEnd"/>
+      <w:r>
+        <w:t xml:space="preserve"> 2 </w:t>
+      </w:r>
+      <w:proofErr w:type="spellStart"/>
+      <w:r>
+        <w:t>korištenjem</w:t>
+      </w:r>
+      <w:proofErr w:type="spellEnd"/>
+      <w:r>
+        <w:t xml:space="preserve"> </w:t>
+      </w:r>
+      <w:proofErr w:type="spellStart"/>
+      <w:r>
+        <w:t>Atollic</w:t>
+      </w:r>
+      <w:proofErr w:type="spellEnd"/>
+      <w:r>
+        <w:t xml:space="preserve"> </w:t>
+      </w:r>
+      <w:proofErr w:type="spellStart"/>
+      <w:r>
+        <w:t>TrueSTUDIO</w:t>
+      </w:r>
+      <w:proofErr w:type="spellEnd"/>
+      <w:r>
+        <w:t xml:space="preserve"> </w:t>
+      </w:r>
+      <w:proofErr w:type="spellStart"/>
+      <w:r>
+        <w:t>razvojnog</w:t>
+      </w:r>
+      <w:proofErr w:type="spellEnd"/>
+      <w:r>
+        <w:t xml:space="preserve"> </w:t>
+      </w:r>
+      <w:proofErr w:type="spellStart"/>
+      <w:r>
+        <w:t>okruženja</w:t>
+      </w:r>
+      <w:proofErr w:type="spellEnd"/>
+      <w:r>
+        <w:t xml:space="preserve">. </w:t>
+      </w:r>
+      <w:proofErr w:type="spellStart"/>
+      <w:r>
+        <w:t>Implementacija</w:t>
+      </w:r>
+      <w:proofErr w:type="spellEnd"/>
+      <w:r>
+        <w:t xml:space="preserve"> </w:t>
+      </w:r>
+      <w:proofErr w:type="spellStart"/>
+      <w:r>
+        <w:t>istog</w:t>
+      </w:r>
+      <w:proofErr w:type="spellEnd"/>
+      <w:r>
+        <w:t xml:space="preserve"> </w:t>
+      </w:r>
+      <w:proofErr w:type="spellStart"/>
+      <w:r>
+        <w:t>primjera</w:t>
+      </w:r>
+      <w:proofErr w:type="spellEnd"/>
+      <w:r>
+        <w:t xml:space="preserve"> u </w:t>
+      </w:r>
+      <w:proofErr w:type="spellStart"/>
+      <w:r>
+        <w:t>različitim</w:t>
+      </w:r>
+      <w:proofErr w:type="spellEnd"/>
+      <w:r>
+        <w:t xml:space="preserve"> </w:t>
+      </w:r>
+      <w:proofErr w:type="spellStart"/>
+      <w:r>
+        <w:t>okruženjima</w:t>
+      </w:r>
+      <w:proofErr w:type="spellEnd"/>
+      <w:r>
+        <w:t xml:space="preserve"> </w:t>
+      </w:r>
+      <w:proofErr w:type="spellStart"/>
+      <w:r>
+        <w:t>poslužit</w:t>
+      </w:r>
+      <w:proofErr w:type="spellEnd"/>
+      <w:r>
+        <w:t xml:space="preserve"> </w:t>
       </w:r>
       <w:proofErr w:type="spellStart"/>
       <w:r>
@@ -7340,83 +7479,19 @@
       </w:r>
       <w:proofErr w:type="spellEnd"/>
       <w:r>
-        <w:t xml:space="preserve"> </w:t>
-      </w:r>
-      <w:proofErr w:type="spellStart"/>
-      <w:r>
-        <w:t>prikazan</w:t>
-      </w:r>
-      <w:proofErr w:type="spellEnd"/>
-      <w:r>
-        <w:t xml:space="preserve"> </w:t>
-      </w:r>
-      <w:proofErr w:type="spellStart"/>
-      <w:r>
-        <w:t>način</w:t>
-      </w:r>
-      <w:proofErr w:type="spellEnd"/>
-      <w:r>
-        <w:t xml:space="preserve"> </w:t>
-      </w:r>
-      <w:proofErr w:type="spellStart"/>
-      <w:r>
-        <w:t>korištenja</w:t>
-      </w:r>
-      <w:proofErr w:type="spellEnd"/>
-      <w:r>
-        <w:t xml:space="preserve"> </w:t>
-      </w:r>
-      <w:proofErr w:type="spellStart"/>
-      <w:r>
-        <w:t>digitalnih</w:t>
-      </w:r>
-      <w:proofErr w:type="spellEnd"/>
-      <w:r>
-        <w:t xml:space="preserve"> </w:t>
-      </w:r>
-      <w:proofErr w:type="spellStart"/>
-      <w:r>
-        <w:t>ulaza</w:t>
-      </w:r>
-      <w:proofErr w:type="spellEnd"/>
-      <w:r>
-        <w:t xml:space="preserve"> </w:t>
-      </w:r>
-      <w:proofErr w:type="spellStart"/>
-      <w:r>
-        <w:t>i</w:t>
-      </w:r>
-      <w:proofErr w:type="spellEnd"/>
-      <w:r>
-        <w:t xml:space="preserve"> </w:t>
-      </w:r>
-      <w:proofErr w:type="spellStart"/>
-      <w:r>
-        <w:t>izlaza</w:t>
-      </w:r>
-      <w:proofErr w:type="spellEnd"/>
-      <w:r>
-        <w:t xml:space="preserve"> </w:t>
-      </w:r>
-      <w:proofErr w:type="spellStart"/>
-      <w:r>
-        <w:t>mikrokontrolera</w:t>
-      </w:r>
-      <w:proofErr w:type="spellEnd"/>
-      <w:r>
-        <w:t xml:space="preserve"> u Arduino </w:t>
-      </w:r>
-      <w:proofErr w:type="spellStart"/>
-      <w:r>
-        <w:t>razvojnom</w:t>
-      </w:r>
-      <w:proofErr w:type="spellEnd"/>
-      <w:r>
-        <w:t xml:space="preserve"> </w:t>
-      </w:r>
-      <w:proofErr w:type="spellStart"/>
-      <w:r>
-        <w:t>okruženju</w:t>
+        <w:t xml:space="preserve"> za </w:t>
+      </w:r>
+      <w:proofErr w:type="spellStart"/>
+      <w:r>
+        <w:t>njihovu</w:t>
+      </w:r>
+      <w:proofErr w:type="spellEnd"/>
+      <w:r>
+        <w:t xml:space="preserve"> </w:t>
+      </w:r>
+      <w:proofErr w:type="spellStart"/>
+      <w:r>
+        <w:t>usporedbu</w:t>
       </w:r>
       <w:proofErr w:type="spellEnd"/>
       <w:r>
@@ -7424,158 +7499,6 @@
       </w:r>
       <w:proofErr w:type="spellStart"/>
       <w:r>
-        <w:t>Isti</w:t>
-      </w:r>
-      <w:proofErr w:type="spellEnd"/>
-      <w:r>
-        <w:t xml:space="preserve"> je </w:t>
-      </w:r>
-      <w:proofErr w:type="spellStart"/>
-      <w:r>
-        <w:t>primjer</w:t>
-      </w:r>
-      <w:proofErr w:type="spellEnd"/>
-      <w:r>
-        <w:t xml:space="preserve"> </w:t>
-      </w:r>
-      <w:proofErr w:type="spellStart"/>
-      <w:r>
-        <w:t>ranije</w:t>
-      </w:r>
-      <w:proofErr w:type="spellEnd"/>
-      <w:r>
-        <w:t xml:space="preserve"> </w:t>
-      </w:r>
-      <w:proofErr w:type="spellStart"/>
-      <w:r>
-        <w:t>prikazan</w:t>
-      </w:r>
-      <w:proofErr w:type="spellEnd"/>
-      <w:r>
-        <w:t xml:space="preserve"> u </w:t>
-      </w:r>
-      <w:proofErr w:type="spellStart"/>
-      <w:r>
-        <w:t>vježbi</w:t>
-      </w:r>
-      <w:proofErr w:type="spellEnd"/>
-      <w:r>
-        <w:t xml:space="preserve"> 2 </w:t>
-      </w:r>
-      <w:proofErr w:type="spellStart"/>
-      <w:r>
-        <w:t>korištenjem</w:t>
-      </w:r>
-      <w:proofErr w:type="spellEnd"/>
-      <w:r>
-        <w:t xml:space="preserve"> </w:t>
-      </w:r>
-      <w:proofErr w:type="spellStart"/>
-      <w:r>
-        <w:t>Atollic</w:t>
-      </w:r>
-      <w:proofErr w:type="spellEnd"/>
-      <w:r>
-        <w:t xml:space="preserve"> </w:t>
-      </w:r>
-      <w:proofErr w:type="spellStart"/>
-      <w:r>
-        <w:t>TrueSTUDIO</w:t>
-      </w:r>
-      <w:proofErr w:type="spellEnd"/>
-      <w:r>
-        <w:t xml:space="preserve"> </w:t>
-      </w:r>
-      <w:proofErr w:type="spellStart"/>
-      <w:r>
-        <w:t>razvojnog</w:t>
-      </w:r>
-      <w:proofErr w:type="spellEnd"/>
-      <w:r>
-        <w:t xml:space="preserve"> </w:t>
-      </w:r>
-      <w:proofErr w:type="spellStart"/>
-      <w:r>
-        <w:t>okruženja</w:t>
-      </w:r>
-      <w:proofErr w:type="spellEnd"/>
-      <w:r>
-        <w:t xml:space="preserve">. </w:t>
-      </w:r>
-      <w:proofErr w:type="spellStart"/>
-      <w:r>
-        <w:t>Implementacija</w:t>
-      </w:r>
-      <w:proofErr w:type="spellEnd"/>
-      <w:r>
-        <w:t xml:space="preserve"> </w:t>
-      </w:r>
-      <w:proofErr w:type="spellStart"/>
-      <w:r>
-        <w:t>istog</w:t>
-      </w:r>
-      <w:proofErr w:type="spellEnd"/>
-      <w:r>
-        <w:t xml:space="preserve"> </w:t>
-      </w:r>
-      <w:proofErr w:type="spellStart"/>
-      <w:r>
-        <w:t>primjera</w:t>
-      </w:r>
-      <w:proofErr w:type="spellEnd"/>
-      <w:r>
-        <w:t xml:space="preserve"> u </w:t>
-      </w:r>
-      <w:proofErr w:type="spellStart"/>
-      <w:r>
-        <w:t>različitim</w:t>
-      </w:r>
-      <w:proofErr w:type="spellEnd"/>
-      <w:r>
-        <w:t xml:space="preserve"> </w:t>
-      </w:r>
-      <w:proofErr w:type="spellStart"/>
-      <w:r>
-        <w:t>okruženjima</w:t>
-      </w:r>
-      <w:proofErr w:type="spellEnd"/>
-      <w:r>
-        <w:t xml:space="preserve"> </w:t>
-      </w:r>
-      <w:proofErr w:type="spellStart"/>
-      <w:r>
-        <w:t>poslužit</w:t>
-      </w:r>
-      <w:proofErr w:type="spellEnd"/>
-      <w:r>
-        <w:t xml:space="preserve"> </w:t>
-      </w:r>
-      <w:proofErr w:type="spellStart"/>
-      <w:r>
-        <w:t>će</w:t>
-      </w:r>
-      <w:proofErr w:type="spellEnd"/>
-      <w:r>
-        <w:t xml:space="preserve"> za </w:t>
-      </w:r>
-      <w:proofErr w:type="spellStart"/>
-      <w:r>
-        <w:t>njihovu</w:t>
-      </w:r>
-      <w:proofErr w:type="spellEnd"/>
-      <w:r>
-        <w:t xml:space="preserve"> </w:t>
-      </w:r>
-      <w:proofErr w:type="spellStart"/>
-      <w:r>
-        <w:t>usporedbu</w:t>
-      </w:r>
-      <w:proofErr w:type="spellEnd"/>
-      <w:r>
-        <w:t xml:space="preserve">. </w:t>
-      </w:r>
-      <w:proofErr w:type="spellStart"/>
-      <w:r>
         <w:t>Prisjetimo</w:t>
       </w:r>
       <w:proofErr w:type="spellEnd"/>
@@ -7591,17 +7514,12 @@
         <w:t xml:space="preserve"> </w:t>
       </w:r>
       <w:proofErr w:type="spellStart"/>
-      <w:proofErr w:type="gramStart"/>
       <w:r>
         <w:t>programa</w:t>
       </w:r>
       <w:proofErr w:type="spellEnd"/>
       <w:r>
-        <w:t xml:space="preserve">  je</w:t>
-      </w:r>
-      <w:proofErr w:type="gramEnd"/>
-      <w:r>
-        <w:t xml:space="preserve"> </w:t>
+        <w:t xml:space="preserve">  je </w:t>
       </w:r>
       <w:proofErr w:type="spellStart"/>
       <w:r>
@@ -8093,23 +8011,7 @@
           <w:i/>
           <w:iCs/>
         </w:rPr>
-        <w:t xml:space="preserve"> </w:t>
-      </w:r>
-      <w:proofErr w:type="gramStart"/>
-      <w:r>
-        <w:rPr>
-          <w:i/>
-          <w:iCs/>
-        </w:rPr>
-        <w:t>setup(</w:t>
-      </w:r>
-      <w:proofErr w:type="gramEnd"/>
-      <w:r>
-        <w:rPr>
-          <w:i/>
-          <w:iCs/>
-        </w:rPr>
-        <w:t xml:space="preserve">) </w:t>
+        <w:t xml:space="preserve"> setup() </w:t>
       </w:r>
       <w:proofErr w:type="spellStart"/>
       <w:r>
@@ -8223,15 +8125,7 @@
         <w:spacing w:after="0" w:line="240" w:lineRule="auto"/>
       </w:pPr>
       <w:r>
-        <w:t xml:space="preserve">void </w:t>
-      </w:r>
-      <w:proofErr w:type="gramStart"/>
-      <w:r>
-        <w:t>setup(</w:t>
-      </w:r>
-      <w:proofErr w:type="gramEnd"/>
-      <w:r>
-        <w:t>) {</w:t>
+        <w:t>void setup() {</w:t>
       </w:r>
     </w:p>
     <w:p>
@@ -8253,18 +8147,13 @@
       </w:r>
       <w:bookmarkStart w:id="0" w:name="__DdeLink__1627_25818672"/>
       <w:proofErr w:type="spellStart"/>
-      <w:proofErr w:type="gramStart"/>
       <w:r>
         <w:t>pinMode</w:t>
       </w:r>
       <w:bookmarkEnd w:id="0"/>
       <w:proofErr w:type="spellEnd"/>
       <w:r>
-        <w:t>(</w:t>
-      </w:r>
-      <w:proofErr w:type="gramEnd"/>
-      <w:r>
-        <w:t>BUTTON, INPUT_PULLUP);</w:t>
+        <w:t>(BUTTON, INPUT_PULLUP);</w:t>
       </w:r>
     </w:p>
     <w:p>
@@ -8280,17 +8169,12 @@
         <w:ind w:firstLine="720"/>
       </w:pPr>
       <w:proofErr w:type="spellStart"/>
-      <w:proofErr w:type="gramStart"/>
       <w:r>
         <w:t>pinMode</w:t>
       </w:r>
       <w:proofErr w:type="spellEnd"/>
       <w:r>
-        <w:t>(</w:t>
-      </w:r>
-      <w:proofErr w:type="gramEnd"/>
-      <w:r>
-        <w:t>LED, OUTPUT);</w:t>
+        <w:t>(LED, OUTPUT);</w:t>
       </w:r>
     </w:p>
     <w:p>
@@ -8344,23 +8228,7 @@
           <w:i/>
           <w:iCs/>
         </w:rPr>
-        <w:t xml:space="preserve"> </w:t>
-      </w:r>
-      <w:proofErr w:type="gramStart"/>
-      <w:r>
-        <w:rPr>
-          <w:i/>
-          <w:iCs/>
-        </w:rPr>
-        <w:t>loop(</w:t>
-      </w:r>
-      <w:proofErr w:type="gramEnd"/>
-      <w:r>
-        <w:rPr>
-          <w:i/>
-          <w:iCs/>
-        </w:rPr>
-        <w:t xml:space="preserve">) </w:t>
+        <w:t xml:space="preserve"> loop() </w:t>
       </w:r>
       <w:proofErr w:type="spellStart"/>
       <w:r>
@@ -8410,15 +8278,7 @@
         <w:spacing w:after="0" w:line="240" w:lineRule="auto"/>
       </w:pPr>
       <w:r>
-        <w:t xml:space="preserve">void </w:t>
-      </w:r>
-      <w:proofErr w:type="gramStart"/>
-      <w:r>
-        <w:t>loop(</w:t>
-      </w:r>
-      <w:proofErr w:type="gramEnd"/>
-      <w:r>
-        <w:t>) {</w:t>
+        <w:t>void loop() {</w:t>
       </w:r>
     </w:p>
     <w:p>
@@ -8437,17 +8297,12 @@
         <w:t xml:space="preserve">value = </w:t>
       </w:r>
       <w:proofErr w:type="spellStart"/>
-      <w:proofErr w:type="gramStart"/>
       <w:r>
         <w:t>digitalRead</w:t>
       </w:r>
       <w:proofErr w:type="spellEnd"/>
       <w:r>
-        <w:t>(</w:t>
-      </w:r>
-      <w:proofErr w:type="gramEnd"/>
-      <w:r>
-        <w:t>BUTTON);</w:t>
+        <w:t>(BUTTON);</w:t>
       </w:r>
     </w:p>
     <w:p>
@@ -8463,17 +8318,12 @@
         <w:ind w:firstLine="720"/>
       </w:pPr>
       <w:proofErr w:type="spellStart"/>
-      <w:proofErr w:type="gramStart"/>
       <w:r>
         <w:t>digitalWrite</w:t>
       </w:r>
       <w:proofErr w:type="spellEnd"/>
       <w:r>
-        <w:t>(</w:t>
-      </w:r>
-      <w:proofErr w:type="gramEnd"/>
-      <w:r>
-        <w:t>LED, value);</w:t>
+        <w:t>(LED, value);</w:t>
       </w:r>
     </w:p>
     <w:p>
@@ -8528,98 +8378,269 @@
       <w:r>
         <w:t xml:space="preserve">: </w:t>
       </w:r>
-      <w:proofErr w:type="gramStart"/>
       <w:r>
         <w:rPr>
           <w:b/>
           <w:bCs/>
         </w:rPr>
-        <w:t>setup(</w:t>
-      </w:r>
-      <w:proofErr w:type="gramEnd"/>
+        <w:t>setup()</w:t>
+      </w:r>
+      <w:r>
+        <w:t xml:space="preserve"> </w:t>
+      </w:r>
+      <w:proofErr w:type="spellStart"/>
+      <w:r>
+        <w:t>i</w:t>
+      </w:r>
+      <w:proofErr w:type="spellEnd"/>
+      <w:r>
+        <w:t xml:space="preserve"> </w:t>
+      </w:r>
       <w:r>
         <w:rPr>
           <w:b/>
           <w:bCs/>
         </w:rPr>
-        <w:t>)</w:t>
-      </w:r>
-      <w:r>
-        <w:t xml:space="preserve"> </w:t>
-      </w:r>
-      <w:proofErr w:type="spellStart"/>
-      <w:r>
-        <w:t>i</w:t>
-      </w:r>
-      <w:proofErr w:type="spellEnd"/>
-      <w:r>
-        <w:t xml:space="preserve"> </w:t>
+        <w:t>loop()</w:t>
+      </w:r>
+      <w:r>
+        <w:t xml:space="preserve">. </w:t>
+      </w:r>
+      <w:proofErr w:type="spellStart"/>
+      <w:r>
+        <w:t>S</w:t>
+      </w:r>
+      <w:r>
+        <w:t>vaki</w:t>
+      </w:r>
+      <w:proofErr w:type="spellEnd"/>
+      <w:r>
+        <w:t xml:space="preserve"> Arduino program</w:t>
+      </w:r>
+      <w:r>
+        <w:t xml:space="preserve"> mora </w:t>
+      </w:r>
+      <w:proofErr w:type="spellStart"/>
+      <w:r>
+        <w:t>sadržavati</w:t>
+      </w:r>
+      <w:proofErr w:type="spellEnd"/>
+      <w:r>
+        <w:t xml:space="preserve">  </w:t>
+      </w:r>
+      <w:proofErr w:type="spellStart"/>
+      <w:r>
+        <w:t>barem</w:t>
+      </w:r>
+      <w:proofErr w:type="spellEnd"/>
+      <w:r>
+        <w:t xml:space="preserve"> </w:t>
+      </w:r>
+      <w:proofErr w:type="spellStart"/>
+      <w:r>
+        <w:t>dvije</w:t>
+      </w:r>
+      <w:proofErr w:type="spellEnd"/>
+      <w:r>
+        <w:t xml:space="preserve"> </w:t>
+      </w:r>
+      <w:proofErr w:type="spellStart"/>
+      <w:r>
+        <w:t>funkcije</w:t>
+      </w:r>
+      <w:proofErr w:type="spellEnd"/>
+      <w:r>
+        <w:t xml:space="preserve">: </w:t>
       </w:r>
       <w:r>
         <w:rPr>
           <w:b/>
           <w:bCs/>
         </w:rPr>
-        <w:t>loop()</w:t>
-      </w:r>
-      <w:r>
-        <w:t xml:space="preserve">. </w:t>
-      </w:r>
-      <w:proofErr w:type="spellStart"/>
-      <w:r>
-        <w:t>S</w:t>
-      </w:r>
-      <w:r>
-        <w:t>vaki</w:t>
-      </w:r>
-      <w:proofErr w:type="spellEnd"/>
-      <w:r>
-        <w:t xml:space="preserve"> Arduino program</w:t>
-      </w:r>
-      <w:r>
-        <w:t xml:space="preserve"> mora </w:t>
-      </w:r>
-      <w:proofErr w:type="spellStart"/>
-      <w:proofErr w:type="gramStart"/>
-      <w:r>
-        <w:t>sadržavati</w:t>
-      </w:r>
-      <w:proofErr w:type="spellEnd"/>
-      <w:r>
-        <w:t xml:space="preserve">  </w:t>
-      </w:r>
-      <w:proofErr w:type="spellStart"/>
-      <w:r>
-        <w:t>barem</w:t>
-      </w:r>
-      <w:proofErr w:type="spellEnd"/>
-      <w:proofErr w:type="gramEnd"/>
-      <w:r>
-        <w:t xml:space="preserve"> </w:t>
-      </w:r>
-      <w:proofErr w:type="spellStart"/>
-      <w:r>
-        <w:t>dvije</w:t>
-      </w:r>
-      <w:proofErr w:type="spellEnd"/>
-      <w:r>
-        <w:t xml:space="preserve"> </w:t>
-      </w:r>
-      <w:proofErr w:type="spellStart"/>
-      <w:r>
-        <w:t>funkcije</w:t>
-      </w:r>
-      <w:proofErr w:type="spellEnd"/>
-      <w:r>
-        <w:t xml:space="preserve">: </w:t>
+        <w:t>setup()</w:t>
+      </w:r>
+      <w:r>
+        <w:t xml:space="preserve"> </w:t>
+      </w:r>
+      <w:proofErr w:type="spellStart"/>
+      <w:r>
+        <w:t>i</w:t>
+      </w:r>
+      <w:proofErr w:type="spellEnd"/>
+      <w:r>
+        <w:t xml:space="preserve"> </w:t>
       </w:r>
       <w:r>
         <w:rPr>
           <w:b/>
           <w:bCs/>
         </w:rPr>
-        <w:t>setup()</w:t>
-      </w:r>
+        <w:t>loop()</w:t>
+      </w:r>
+      <w:r>
+        <w:t xml:space="preserve">. </w:t>
+      </w:r>
+      <w:proofErr w:type="spellStart"/>
+      <w:r>
+        <w:t>Funkcija</w:t>
+      </w:r>
+      <w:proofErr w:type="spellEnd"/>
+      <w:r>
+        <w:t xml:space="preserve"> setup() </w:t>
+      </w:r>
+      <w:proofErr w:type="spellStart"/>
+      <w:r>
+        <w:t>poziva</w:t>
+      </w:r>
+      <w:proofErr w:type="spellEnd"/>
+      <w:r>
+        <w:t xml:space="preserve"> se </w:t>
+      </w:r>
+      <w:proofErr w:type="spellStart"/>
+      <w:r>
+        <w:t>jednom</w:t>
+      </w:r>
+      <w:proofErr w:type="spellEnd"/>
+      <w:r>
+        <w:t xml:space="preserve"> </w:t>
+      </w:r>
+      <w:proofErr w:type="spellStart"/>
+      <w:r>
+        <w:t>na</w:t>
+      </w:r>
+      <w:proofErr w:type="spellEnd"/>
+      <w:r>
+        <w:t xml:space="preserve"> </w:t>
+      </w:r>
+      <w:proofErr w:type="spellStart"/>
+      <w:r>
+        <w:t>početku</w:t>
+      </w:r>
+      <w:proofErr w:type="spellEnd"/>
+      <w:r>
+        <w:t xml:space="preserve"> </w:t>
+      </w:r>
+      <w:proofErr w:type="spellStart"/>
+      <w:r>
+        <w:t>izvođenja</w:t>
+      </w:r>
+      <w:proofErr w:type="spellEnd"/>
+      <w:r>
+        <w:t xml:space="preserve"> </w:t>
+      </w:r>
+      <w:proofErr w:type="spellStart"/>
+      <w:r>
+        <w:t>programa</w:t>
+      </w:r>
+      <w:proofErr w:type="spellEnd"/>
+      <w:r>
+        <w:t xml:space="preserve">, a </w:t>
+      </w:r>
+      <w:proofErr w:type="spellStart"/>
+      <w:r>
+        <w:t>nakon</w:t>
+      </w:r>
+      <w:proofErr w:type="spellEnd"/>
+      <w:r>
+        <w:t xml:space="preserve"> toga </w:t>
+      </w:r>
+      <w:r>
+        <w:lastRenderedPageBreak/>
+        <w:t xml:space="preserve">se </w:t>
+      </w:r>
+      <w:proofErr w:type="spellStart"/>
+      <w:r>
+        <w:t>ciklički</w:t>
+      </w:r>
+      <w:proofErr w:type="spellEnd"/>
+      <w:r>
+        <w:t xml:space="preserve"> </w:t>
+      </w:r>
+      <w:proofErr w:type="spellStart"/>
+      <w:r>
+        <w:t>poziva</w:t>
+      </w:r>
+      <w:proofErr w:type="spellEnd"/>
+      <w:r>
+        <w:t xml:space="preserve"> </w:t>
+      </w:r>
+      <w:proofErr w:type="spellStart"/>
+      <w:r>
+        <w:t>funkcija</w:t>
+      </w:r>
+      <w:proofErr w:type="spellEnd"/>
+      <w:r>
+        <w:t xml:space="preserve"> loop(). U </w:t>
+      </w:r>
+      <w:proofErr w:type="spellStart"/>
+      <w:r>
+        <w:t>tijelu</w:t>
+      </w:r>
+      <w:proofErr w:type="spellEnd"/>
+      <w:r>
+        <w:t xml:space="preserve"> </w:t>
+      </w:r>
+      <w:proofErr w:type="spellStart"/>
+      <w:r>
+        <w:t>fukcije</w:t>
+      </w:r>
+      <w:proofErr w:type="spellEnd"/>
+      <w:r>
+        <w:t xml:space="preserve"> setup() </w:t>
+      </w:r>
+      <w:proofErr w:type="spellStart"/>
+      <w:r>
+        <w:t>smješta</w:t>
+      </w:r>
+      <w:proofErr w:type="spellEnd"/>
+      <w:r>
+        <w:t xml:space="preserve"> se </w:t>
+      </w:r>
+      <w:proofErr w:type="spellStart"/>
+      <w:r>
+        <w:t>inicijalizacijski</w:t>
+      </w:r>
+      <w:proofErr w:type="spellEnd"/>
+      <w:r>
+        <w:t xml:space="preserve"> </w:t>
+      </w:r>
+      <w:proofErr w:type="spellStart"/>
+      <w:r>
+        <w:t>dio</w:t>
+      </w:r>
+      <w:proofErr w:type="spellEnd"/>
+      <w:r>
+        <w:t xml:space="preserve"> </w:t>
+      </w:r>
+      <w:proofErr w:type="spellStart"/>
+      <w:r>
+        <w:t>programa</w:t>
+      </w:r>
+      <w:proofErr w:type="spellEnd"/>
+      <w:r>
+        <w:t xml:space="preserve">, </w:t>
+      </w:r>
+      <w:proofErr w:type="spellStart"/>
+      <w:r>
+        <w:t>npr</w:t>
+      </w:r>
+      <w:proofErr w:type="spellEnd"/>
+      <w:r>
+        <w:t xml:space="preserve">. </w:t>
+      </w:r>
+      <w:proofErr w:type="spellStart"/>
+      <w:r>
+        <w:t>inicijalizacija</w:t>
+      </w:r>
+      <w:proofErr w:type="spellEnd"/>
+      <w:r>
+        <w:t xml:space="preserve"> </w:t>
+      </w:r>
+      <w:proofErr w:type="spellStart"/>
+      <w:r>
+        <w:t>ulaznih</w:t>
+      </w:r>
+      <w:proofErr w:type="spellEnd"/>
       <w:r>
         <w:t xml:space="preserve"> </w:t>
       </w:r>
@@ -8631,418 +8652,203 @@
       <w:r>
         <w:t xml:space="preserve"> </w:t>
       </w:r>
+      <w:proofErr w:type="spellStart"/>
+      <w:r>
+        <w:t>izlaznih</w:t>
+      </w:r>
+      <w:proofErr w:type="spellEnd"/>
+      <w:r>
+        <w:t xml:space="preserve"> </w:t>
+      </w:r>
+      <w:proofErr w:type="spellStart"/>
+      <w:r>
+        <w:t>portova</w:t>
+      </w:r>
+      <w:proofErr w:type="spellEnd"/>
+      <w:r>
+        <w:t xml:space="preserve">. </w:t>
+      </w:r>
+      <w:proofErr w:type="spellStart"/>
+      <w:r>
+        <w:t>Tijelo</w:t>
+      </w:r>
+      <w:proofErr w:type="spellEnd"/>
+      <w:r>
+        <w:t xml:space="preserve"> </w:t>
+      </w:r>
+      <w:proofErr w:type="spellStart"/>
+      <w:r>
+        <w:t>funkcije</w:t>
+      </w:r>
+      <w:proofErr w:type="spellEnd"/>
+      <w:r>
+        <w:t xml:space="preserve"> loop() </w:t>
+      </w:r>
+      <w:proofErr w:type="spellStart"/>
+      <w:r>
+        <w:t>sadrži</w:t>
+      </w:r>
+      <w:proofErr w:type="spellEnd"/>
+      <w:r>
+        <w:t xml:space="preserve"> </w:t>
+      </w:r>
+      <w:proofErr w:type="spellStart"/>
+      <w:r>
+        <w:t>algoritam</w:t>
+      </w:r>
+      <w:proofErr w:type="spellEnd"/>
+      <w:r>
+        <w:t xml:space="preserve"> </w:t>
+      </w:r>
+      <w:proofErr w:type="spellStart"/>
+      <w:r>
+        <w:t>koji</w:t>
+      </w:r>
+      <w:proofErr w:type="spellEnd"/>
+      <w:r>
+        <w:t xml:space="preserve"> </w:t>
+      </w:r>
+      <w:proofErr w:type="spellStart"/>
+      <w:r>
+        <w:t>će</w:t>
+      </w:r>
+      <w:proofErr w:type="spellEnd"/>
+      <w:r>
+        <w:t xml:space="preserve"> se </w:t>
+      </w:r>
+      <w:proofErr w:type="spellStart"/>
+      <w:r>
+        <w:t>izvoditi</w:t>
+      </w:r>
+      <w:proofErr w:type="spellEnd"/>
+      <w:r>
+        <w:t xml:space="preserve"> </w:t>
+      </w:r>
+      <w:proofErr w:type="spellStart"/>
+      <w:r>
+        <w:t>cijelo</w:t>
+      </w:r>
+      <w:proofErr w:type="spellEnd"/>
+      <w:r>
+        <w:t xml:space="preserve"> </w:t>
+      </w:r>
+      <w:proofErr w:type="spellStart"/>
+      <w:r>
+        <w:t>vrijeme</w:t>
+      </w:r>
+      <w:proofErr w:type="spellEnd"/>
+      <w:r>
+        <w:t xml:space="preserve"> </w:t>
+      </w:r>
+      <w:proofErr w:type="spellStart"/>
+      <w:r>
+        <w:t>dok</w:t>
+      </w:r>
+      <w:proofErr w:type="spellEnd"/>
+      <w:r>
+        <w:t xml:space="preserve"> je </w:t>
+      </w:r>
+      <w:proofErr w:type="spellStart"/>
+      <w:r>
+        <w:t>mikrokontroler</w:t>
+      </w:r>
+      <w:proofErr w:type="spellEnd"/>
+      <w:r>
+        <w:t xml:space="preserve"> </w:t>
+      </w:r>
+      <w:proofErr w:type="spellStart"/>
+      <w:r>
+        <w:t>spojen</w:t>
+      </w:r>
+      <w:proofErr w:type="spellEnd"/>
+      <w:r>
+        <w:t xml:space="preserve"> </w:t>
+      </w:r>
+      <w:proofErr w:type="spellStart"/>
+      <w:r>
+        <w:t>na</w:t>
+      </w:r>
+      <w:proofErr w:type="spellEnd"/>
+      <w:r>
+        <w:t xml:space="preserve"> </w:t>
+      </w:r>
+      <w:proofErr w:type="spellStart"/>
+      <w:r>
+        <w:t>izvor</w:t>
+      </w:r>
+      <w:proofErr w:type="spellEnd"/>
+      <w:r>
+        <w:t xml:space="preserve"> </w:t>
+      </w:r>
+      <w:proofErr w:type="spellStart"/>
+      <w:r>
+        <w:t>napajanja</w:t>
+      </w:r>
+      <w:proofErr w:type="spellEnd"/>
+      <w:r>
+        <w:t xml:space="preserve"> </w:t>
+      </w:r>
+      <w:proofErr w:type="spellStart"/>
+      <w:r>
+        <w:t>ili</w:t>
+      </w:r>
+      <w:proofErr w:type="spellEnd"/>
+      <w:r>
+        <w:t xml:space="preserve"> </w:t>
+      </w:r>
+      <w:proofErr w:type="spellStart"/>
+      <w:r>
+        <w:t>dok</w:t>
+      </w:r>
+      <w:proofErr w:type="spellEnd"/>
+      <w:r>
+        <w:t xml:space="preserve"> se ne </w:t>
+      </w:r>
+      <w:proofErr w:type="spellStart"/>
+      <w:r>
+        <w:t>izvrši</w:t>
+      </w:r>
+      <w:proofErr w:type="spellEnd"/>
+      <w:r>
+        <w:t xml:space="preserve"> reset </w:t>
+      </w:r>
+      <w:proofErr w:type="spellStart"/>
+      <w:r>
+        <w:t>mikrokontrolera</w:t>
+      </w:r>
+      <w:proofErr w:type="spellEnd"/>
+      <w:r>
+        <w:t xml:space="preserve">. </w:t>
+      </w:r>
+    </w:p>
+    <w:p>
+      <w:pPr>
+        <w:spacing w:line="240" w:lineRule="auto"/>
+        <w:jc w:val="both"/>
+      </w:pPr>
+      <w:proofErr w:type="spellStart"/>
+      <w:r>
+        <w:t>Funkcijom</w:t>
+      </w:r>
+      <w:proofErr w:type="spellEnd"/>
+      <w:r>
+        <w:t xml:space="preserve"> </w:t>
+      </w:r>
+      <w:proofErr w:type="spellStart"/>
       <w:r>
         <w:rPr>
           <w:b/>
           <w:bCs/>
         </w:rPr>
-        <w:t>loop()</w:t>
-      </w:r>
-      <w:r>
-        <w:t xml:space="preserve">. </w:t>
-      </w:r>
-      <w:proofErr w:type="spellStart"/>
-      <w:r>
-        <w:t>Funkcija</w:t>
-      </w:r>
-      <w:proofErr w:type="spellEnd"/>
-      <w:r>
-        <w:t xml:space="preserve"> </w:t>
-      </w:r>
-      <w:proofErr w:type="gramStart"/>
-      <w:r>
-        <w:t>setup(</w:t>
-      </w:r>
-      <w:proofErr w:type="gramEnd"/>
-      <w:r>
-        <w:t xml:space="preserve">) </w:t>
-      </w:r>
-      <w:proofErr w:type="spellStart"/>
-      <w:r>
-        <w:t>poziva</w:t>
-      </w:r>
-      <w:proofErr w:type="spellEnd"/>
-      <w:r>
-        <w:t xml:space="preserve"> se </w:t>
-      </w:r>
-      <w:proofErr w:type="spellStart"/>
-      <w:r>
-        <w:t>jednom</w:t>
-      </w:r>
-      <w:proofErr w:type="spellEnd"/>
-      <w:r>
-        <w:t xml:space="preserve"> </w:t>
-      </w:r>
-      <w:proofErr w:type="spellStart"/>
-      <w:r>
-        <w:t>na</w:t>
-      </w:r>
-      <w:proofErr w:type="spellEnd"/>
-      <w:r>
-        <w:t xml:space="preserve"> </w:t>
-      </w:r>
-      <w:proofErr w:type="spellStart"/>
-      <w:r>
-        <w:t>početku</w:t>
-      </w:r>
-      <w:proofErr w:type="spellEnd"/>
-      <w:r>
-        <w:t xml:space="preserve"> </w:t>
-      </w:r>
-      <w:proofErr w:type="spellStart"/>
-      <w:r>
-        <w:t>izvođenja</w:t>
-      </w:r>
-      <w:proofErr w:type="spellEnd"/>
-      <w:r>
-        <w:t xml:space="preserve"> </w:t>
-      </w:r>
-      <w:proofErr w:type="spellStart"/>
-      <w:r>
-        <w:t>programa</w:t>
-      </w:r>
-      <w:proofErr w:type="spellEnd"/>
-      <w:r>
-        <w:t xml:space="preserve">, a </w:t>
-      </w:r>
-      <w:proofErr w:type="spellStart"/>
-      <w:r>
-        <w:t>nakon</w:t>
-      </w:r>
-      <w:proofErr w:type="spellEnd"/>
-      <w:r>
-        <w:t xml:space="preserve"> toga </w:t>
-      </w:r>
-      <w:r>
-        <w:lastRenderedPageBreak/>
-        <w:t xml:space="preserve">se </w:t>
-      </w:r>
-      <w:proofErr w:type="spellStart"/>
-      <w:r>
-        <w:t>ciklički</w:t>
-      </w:r>
-      <w:proofErr w:type="spellEnd"/>
-      <w:r>
-        <w:t xml:space="preserve"> </w:t>
-      </w:r>
-      <w:proofErr w:type="spellStart"/>
-      <w:r>
-        <w:t>poziva</w:t>
-      </w:r>
-      <w:proofErr w:type="spellEnd"/>
-      <w:r>
-        <w:t xml:space="preserve"> </w:t>
-      </w:r>
-      <w:proofErr w:type="spellStart"/>
-      <w:r>
-        <w:t>funkcija</w:t>
-      </w:r>
-      <w:proofErr w:type="spellEnd"/>
-      <w:r>
-        <w:t xml:space="preserve"> loop(). U </w:t>
-      </w:r>
-      <w:proofErr w:type="spellStart"/>
-      <w:r>
-        <w:t>tijelu</w:t>
-      </w:r>
-      <w:proofErr w:type="spellEnd"/>
-      <w:r>
-        <w:t xml:space="preserve"> </w:t>
-      </w:r>
-      <w:proofErr w:type="spellStart"/>
-      <w:r>
-        <w:t>fukcije</w:t>
-      </w:r>
-      <w:proofErr w:type="spellEnd"/>
-      <w:r>
-        <w:t xml:space="preserve"> </w:t>
-      </w:r>
-      <w:proofErr w:type="gramStart"/>
-      <w:r>
-        <w:t>setup(</w:t>
-      </w:r>
-      <w:proofErr w:type="gramEnd"/>
-      <w:r>
-        <w:t xml:space="preserve">) </w:t>
-      </w:r>
-      <w:proofErr w:type="spellStart"/>
-      <w:r>
-        <w:t>smješta</w:t>
-      </w:r>
-      <w:proofErr w:type="spellEnd"/>
-      <w:r>
-        <w:t xml:space="preserve"> se </w:t>
-      </w:r>
-      <w:proofErr w:type="spellStart"/>
-      <w:r>
-        <w:t>inicijalizacijski</w:t>
-      </w:r>
-      <w:proofErr w:type="spellEnd"/>
-      <w:r>
-        <w:t xml:space="preserve"> </w:t>
-      </w:r>
-      <w:proofErr w:type="spellStart"/>
-      <w:r>
-        <w:t>dio</w:t>
-      </w:r>
-      <w:proofErr w:type="spellEnd"/>
-      <w:r>
-        <w:t xml:space="preserve"> </w:t>
-      </w:r>
-      <w:proofErr w:type="spellStart"/>
-      <w:r>
-        <w:t>programa</w:t>
-      </w:r>
-      <w:proofErr w:type="spellEnd"/>
-      <w:r>
-        <w:t xml:space="preserve">, </w:t>
-      </w:r>
-      <w:proofErr w:type="spellStart"/>
-      <w:r>
-        <w:t>npr</w:t>
-      </w:r>
-      <w:proofErr w:type="spellEnd"/>
-      <w:r>
-        <w:t xml:space="preserve">. </w:t>
-      </w:r>
-      <w:proofErr w:type="spellStart"/>
-      <w:r>
-        <w:t>inicijalizacija</w:t>
-      </w:r>
-      <w:proofErr w:type="spellEnd"/>
-      <w:r>
-        <w:t xml:space="preserve"> </w:t>
-      </w:r>
-      <w:proofErr w:type="spellStart"/>
-      <w:r>
-        <w:t>ulaznih</w:t>
-      </w:r>
-      <w:proofErr w:type="spellEnd"/>
-      <w:r>
-        <w:t xml:space="preserve"> </w:t>
-      </w:r>
-      <w:proofErr w:type="spellStart"/>
-      <w:r>
-        <w:t>i</w:t>
-      </w:r>
-      <w:proofErr w:type="spellEnd"/>
-      <w:r>
-        <w:t xml:space="preserve"> </w:t>
-      </w:r>
-      <w:proofErr w:type="spellStart"/>
-      <w:r>
-        <w:t>izlaznih</w:t>
-      </w:r>
-      <w:proofErr w:type="spellEnd"/>
-      <w:r>
-        <w:t xml:space="preserve"> </w:t>
-      </w:r>
-      <w:proofErr w:type="spellStart"/>
-      <w:r>
-        <w:t>portova</w:t>
-      </w:r>
-      <w:proofErr w:type="spellEnd"/>
-      <w:r>
-        <w:t xml:space="preserve">. </w:t>
-      </w:r>
-      <w:proofErr w:type="spellStart"/>
-      <w:r>
-        <w:t>Tijelo</w:t>
-      </w:r>
-      <w:proofErr w:type="spellEnd"/>
-      <w:r>
-        <w:t xml:space="preserve"> </w:t>
-      </w:r>
-      <w:proofErr w:type="spellStart"/>
-      <w:r>
-        <w:t>funkcije</w:t>
-      </w:r>
-      <w:proofErr w:type="spellEnd"/>
-      <w:r>
-        <w:t xml:space="preserve"> </w:t>
-      </w:r>
-      <w:proofErr w:type="gramStart"/>
-      <w:r>
-        <w:t>loop(</w:t>
-      </w:r>
-      <w:proofErr w:type="gramEnd"/>
-      <w:r>
-        <w:t xml:space="preserve">) </w:t>
-      </w:r>
-      <w:proofErr w:type="spellStart"/>
-      <w:r>
-        <w:t>sadrži</w:t>
-      </w:r>
-      <w:proofErr w:type="spellEnd"/>
-      <w:r>
-        <w:t xml:space="preserve"> </w:t>
-      </w:r>
-      <w:proofErr w:type="spellStart"/>
-      <w:r>
-        <w:t>algoritam</w:t>
-      </w:r>
-      <w:proofErr w:type="spellEnd"/>
-      <w:r>
-        <w:t xml:space="preserve"> </w:t>
-      </w:r>
-      <w:proofErr w:type="spellStart"/>
-      <w:r>
-        <w:t>koji</w:t>
-      </w:r>
-      <w:proofErr w:type="spellEnd"/>
-      <w:r>
-        <w:t xml:space="preserve"> </w:t>
-      </w:r>
-      <w:proofErr w:type="spellStart"/>
-      <w:r>
-        <w:t>će</w:t>
-      </w:r>
-      <w:proofErr w:type="spellEnd"/>
-      <w:r>
-        <w:t xml:space="preserve"> se </w:t>
-      </w:r>
-      <w:proofErr w:type="spellStart"/>
-      <w:r>
-        <w:t>izvoditi</w:t>
-      </w:r>
-      <w:proofErr w:type="spellEnd"/>
-      <w:r>
-        <w:t xml:space="preserve"> </w:t>
-      </w:r>
-      <w:proofErr w:type="spellStart"/>
-      <w:r>
-        <w:t>cijelo</w:t>
-      </w:r>
-      <w:proofErr w:type="spellEnd"/>
-      <w:r>
-        <w:t xml:space="preserve"> </w:t>
-      </w:r>
-      <w:proofErr w:type="spellStart"/>
-      <w:r>
-        <w:t>vrijeme</w:t>
-      </w:r>
-      <w:proofErr w:type="spellEnd"/>
-      <w:r>
-        <w:t xml:space="preserve"> </w:t>
-      </w:r>
-      <w:proofErr w:type="spellStart"/>
-      <w:r>
-        <w:t>dok</w:t>
-      </w:r>
-      <w:proofErr w:type="spellEnd"/>
-      <w:r>
-        <w:t xml:space="preserve"> je </w:t>
-      </w:r>
-      <w:proofErr w:type="spellStart"/>
-      <w:r>
-        <w:t>mikrokontroler</w:t>
-      </w:r>
-      <w:proofErr w:type="spellEnd"/>
-      <w:r>
-        <w:t xml:space="preserve"> </w:t>
-      </w:r>
-      <w:proofErr w:type="spellStart"/>
-      <w:r>
-        <w:t>spojen</w:t>
-      </w:r>
-      <w:proofErr w:type="spellEnd"/>
-      <w:r>
-        <w:t xml:space="preserve"> </w:t>
-      </w:r>
-      <w:proofErr w:type="spellStart"/>
-      <w:r>
-        <w:t>na</w:t>
-      </w:r>
-      <w:proofErr w:type="spellEnd"/>
-      <w:r>
-        <w:t xml:space="preserve"> </w:t>
-      </w:r>
-      <w:proofErr w:type="spellStart"/>
-      <w:r>
-        <w:t>izvor</w:t>
-      </w:r>
-      <w:proofErr w:type="spellEnd"/>
-      <w:r>
-        <w:t xml:space="preserve"> </w:t>
-      </w:r>
-      <w:proofErr w:type="spellStart"/>
-      <w:r>
-        <w:t>napajanja</w:t>
-      </w:r>
-      <w:proofErr w:type="spellEnd"/>
-      <w:r>
-        <w:t xml:space="preserve"> </w:t>
-      </w:r>
-      <w:proofErr w:type="spellStart"/>
-      <w:r>
-        <w:t>ili</w:t>
-      </w:r>
-      <w:proofErr w:type="spellEnd"/>
-      <w:r>
-        <w:t xml:space="preserve"> </w:t>
-      </w:r>
-      <w:proofErr w:type="spellStart"/>
-      <w:r>
-        <w:t>dok</w:t>
-      </w:r>
-      <w:proofErr w:type="spellEnd"/>
-      <w:r>
-        <w:t xml:space="preserve"> se ne </w:t>
-      </w:r>
-      <w:proofErr w:type="spellStart"/>
-      <w:r>
-        <w:t>izvrši</w:t>
-      </w:r>
-      <w:proofErr w:type="spellEnd"/>
-      <w:r>
-        <w:t xml:space="preserve"> reset </w:t>
-      </w:r>
-      <w:proofErr w:type="spellStart"/>
-      <w:r>
-        <w:t>mikrokontrolera</w:t>
-      </w:r>
-      <w:proofErr w:type="spellEnd"/>
-      <w:r>
-        <w:t xml:space="preserve">. </w:t>
-      </w:r>
-    </w:p>
-    <w:p>
-      <w:pPr>
-        <w:spacing w:line="240" w:lineRule="auto"/>
-        <w:jc w:val="both"/>
-      </w:pPr>
-      <w:proofErr w:type="spellStart"/>
-      <w:r>
-        <w:t>Funkcijom</w:t>
-      </w:r>
-      <w:proofErr w:type="spellEnd"/>
-      <w:r>
-        <w:t xml:space="preserve"> </w:t>
-      </w:r>
-      <w:proofErr w:type="spellStart"/>
-      <w:proofErr w:type="gramStart"/>
+        <w:t>pinMode</w:t>
+      </w:r>
+      <w:proofErr w:type="spellEnd"/>
       <w:r>
         <w:rPr>
           <w:b/>
           <w:bCs/>
         </w:rPr>
-        <w:t>pinMode</w:t>
-      </w:r>
-      <w:proofErr w:type="spellEnd"/>
-      <w:r>
-        <w:rPr>
-          <w:b/>
-          <w:bCs/>
-        </w:rPr>
-        <w:t>(</w:t>
-      </w:r>
-      <w:proofErr w:type="gramEnd"/>
-      <w:r>
-        <w:rPr>
-          <w:b/>
-          <w:bCs/>
-        </w:rPr>
-        <w:t>)</w:t>
+        <w:t>()</w:t>
       </w:r>
       <w:r>
         <w:t xml:space="preserve"> </w:t>
@@ -9492,17 +9298,12 @@
         <w:t xml:space="preserve"> </w:t>
       </w:r>
       <w:proofErr w:type="spellStart"/>
-      <w:proofErr w:type="gramStart"/>
       <w:r>
         <w:t>korištenjem</w:t>
       </w:r>
       <w:proofErr w:type="spellEnd"/>
       <w:r>
-        <w:t xml:space="preserve">  Arduino</w:t>
-      </w:r>
-      <w:proofErr w:type="gramEnd"/>
-      <w:r>
-        <w:t xml:space="preserve"> </w:t>
+        <w:t xml:space="preserve">  Arduino </w:t>
       </w:r>
       <w:proofErr w:type="spellStart"/>
       <w:r>
@@ -9729,7 +9530,6 @@
         <w:t xml:space="preserve"> (</w:t>
       </w:r>
       <w:proofErr w:type="spellStart"/>
-      <w:proofErr w:type="gramStart"/>
       <w:r>
         <w:t>funkcija</w:t>
       </w:r>
@@ -9742,7 +9542,6 @@
         <w:t>pinMode</w:t>
       </w:r>
       <w:proofErr w:type="spellEnd"/>
-      <w:proofErr w:type="gramEnd"/>
       <w:r>
         <w:t xml:space="preserve">()). Ta </w:t>
       </w:r>
@@ -9840,15 +9639,7 @@
       </w:r>
       <w:proofErr w:type="spellEnd"/>
       <w:r>
-        <w:t xml:space="preserve"> (ADC, PWM, </w:t>
-      </w:r>
-      <w:proofErr w:type="gramStart"/>
-      <w:r>
-        <w:t>SPI,...</w:t>
-      </w:r>
-      <w:proofErr w:type="gramEnd"/>
-      <w:r>
-        <w:t xml:space="preserve">). </w:t>
+        <w:t xml:space="preserve"> (ADC, PWM, SPI,...). </w:t>
       </w:r>
       <w:proofErr w:type="spellStart"/>
       <w:r>
@@ -10331,9 +10122,9 @@
           <w:sz w:val="28"/>
           <w:szCs w:val="28"/>
         </w:rPr>
-        <w:t xml:space="preserve"> </w:t>
-      </w:r>
-      <w:proofErr w:type="gramStart"/>
+        <w:t xml:space="preserve"> 2 : </w:t>
+      </w:r>
+      <w:proofErr w:type="spellStart"/>
       <w:r>
         <w:rPr>
           <w:b/>
@@ -10341,26 +10132,6 @@
           <w:sz w:val="28"/>
           <w:szCs w:val="28"/>
         </w:rPr>
-        <w:t>2 :</w:t>
-      </w:r>
-      <w:proofErr w:type="gramEnd"/>
-      <w:r>
-        <w:rPr>
-          <w:b/>
-          <w:bCs/>
-          <w:sz w:val="28"/>
-          <w:szCs w:val="28"/>
-        </w:rPr>
-        <w:t xml:space="preserve"> </w:t>
-      </w:r>
-      <w:proofErr w:type="spellStart"/>
-      <w:r>
-        <w:rPr>
-          <w:b/>
-          <w:bCs/>
-          <w:sz w:val="28"/>
-          <w:szCs w:val="28"/>
-        </w:rPr>
         <w:t>Treptalo</w:t>
       </w:r>
       <w:proofErr w:type="spellEnd"/>
@@ -10476,17 +10247,12 @@
         <w:t xml:space="preserve"> </w:t>
       </w:r>
       <w:proofErr w:type="spellStart"/>
-      <w:proofErr w:type="gramStart"/>
       <w:r>
         <w:t>mikrokontrolera</w:t>
       </w:r>
       <w:proofErr w:type="spellEnd"/>
       <w:r>
-        <w:t xml:space="preserve"> ,</w:t>
-      </w:r>
-      <w:proofErr w:type="gramEnd"/>
-      <w:r>
-        <w:t xml:space="preserve"> </w:t>
+        <w:t xml:space="preserve"> , </w:t>
       </w:r>
       <w:proofErr w:type="spellStart"/>
       <w:r>
@@ -10941,15 +10707,7 @@
       </w:r>
       <w:proofErr w:type="spellEnd"/>
       <w:r>
-        <w:t xml:space="preserve"> </w:t>
-      </w:r>
-      <w:proofErr w:type="gramStart"/>
-      <w:r>
-        <w:t>setup(</w:t>
-      </w:r>
-      <w:proofErr w:type="gramEnd"/>
-      <w:r>
-        <w:t xml:space="preserve">) </w:t>
+        <w:t xml:space="preserve"> setup() </w:t>
       </w:r>
       <w:proofErr w:type="spellStart"/>
       <w:r>
@@ -11013,15 +10771,7 @@
         <w:jc w:val="both"/>
       </w:pPr>
       <w:r>
-        <w:t xml:space="preserve">void </w:t>
-      </w:r>
-      <w:proofErr w:type="gramStart"/>
-      <w:r>
-        <w:t>setup(</w:t>
-      </w:r>
-      <w:proofErr w:type="gramEnd"/>
-      <w:r>
-        <w:t>) {</w:t>
+        <w:t>void setup() {</w:t>
       </w:r>
     </w:p>
     <w:p>
@@ -11085,17 +10835,12 @@
         <w:t xml:space="preserve">  </w:t>
       </w:r>
       <w:proofErr w:type="spellStart"/>
-      <w:proofErr w:type="gramStart"/>
       <w:r>
         <w:t>pinMode</w:t>
       </w:r>
       <w:proofErr w:type="spellEnd"/>
       <w:r>
-        <w:t>(</w:t>
-      </w:r>
-      <w:proofErr w:type="gramEnd"/>
-      <w:r>
-        <w:t>LED, OUTPUT);</w:t>
+        <w:t>(LED, OUTPUT);</w:t>
       </w:r>
     </w:p>
     <w:p>
@@ -11148,15 +10893,7 @@
       </w:r>
       <w:proofErr w:type="spellEnd"/>
       <w:r>
-        <w:t xml:space="preserve"> </w:t>
-      </w:r>
-      <w:proofErr w:type="gramStart"/>
-      <w:r>
-        <w:t>loop(</w:t>
-      </w:r>
-      <w:proofErr w:type="gramEnd"/>
-      <w:r>
-        <w:t xml:space="preserve">) </w:t>
+        <w:t xml:space="preserve"> loop() </w:t>
       </w:r>
       <w:proofErr w:type="spellStart"/>
       <w:r>
@@ -11188,15 +10925,7 @@
         <w:jc w:val="both"/>
       </w:pPr>
       <w:r>
-        <w:t xml:space="preserve">void </w:t>
-      </w:r>
-      <w:proofErr w:type="gramStart"/>
-      <w:r>
-        <w:t>loop(</w:t>
-      </w:r>
-      <w:proofErr w:type="gramEnd"/>
-      <w:r>
-        <w:t>) {</w:t>
+        <w:t>void loop() {</w:t>
       </w:r>
     </w:p>
     <w:p>
@@ -11247,17 +10976,12 @@
         <w:t xml:space="preserve">  </w:t>
       </w:r>
       <w:proofErr w:type="spellStart"/>
-      <w:proofErr w:type="gramStart"/>
       <w:r>
         <w:t>digitalWrite</w:t>
       </w:r>
       <w:proofErr w:type="spellEnd"/>
       <w:r>
-        <w:t>(</w:t>
-      </w:r>
-      <w:proofErr w:type="gramEnd"/>
-      <w:r>
-        <w:t>LED, HIGH);</w:t>
+        <w:t>(LED, HIGH);</w:t>
       </w:r>
     </w:p>
     <w:p>
@@ -11302,15 +11026,7 @@
         <w:jc w:val="both"/>
       </w:pPr>
       <w:r>
-        <w:t xml:space="preserve">  </w:t>
-      </w:r>
-      <w:proofErr w:type="gramStart"/>
-      <w:r>
-        <w:t>delay(</w:t>
-      </w:r>
-      <w:proofErr w:type="gramEnd"/>
-      <w:r>
-        <w:t>500);</w:t>
+        <w:t xml:space="preserve">  delay(500);</w:t>
       </w:r>
     </w:p>
     <w:p>
@@ -11361,17 +11077,12 @@
         <w:t xml:space="preserve">  </w:t>
       </w:r>
       <w:proofErr w:type="spellStart"/>
-      <w:proofErr w:type="gramStart"/>
       <w:r>
         <w:t>digitalWrite</w:t>
       </w:r>
       <w:proofErr w:type="spellEnd"/>
       <w:r>
-        <w:t>(</w:t>
-      </w:r>
-      <w:proofErr w:type="gramEnd"/>
-      <w:r>
-        <w:t>LED, LOW);</w:t>
+        <w:t>(LED, LOW);</w:t>
       </w:r>
     </w:p>
     <w:p>
@@ -11416,15 +11127,7 @@
         <w:jc w:val="both"/>
       </w:pPr>
       <w:r>
-        <w:t xml:space="preserve">  </w:t>
-      </w:r>
-      <w:proofErr w:type="gramStart"/>
-      <w:r>
-        <w:t>delay(</w:t>
-      </w:r>
-      <w:proofErr w:type="gramEnd"/>
-      <w:r>
-        <w:t>500);</w:t>
+        <w:t xml:space="preserve">  delay(500);</w:t>
       </w:r>
     </w:p>
     <w:p>
@@ -11479,15 +11182,7 @@
       </w:r>
       <w:proofErr w:type="spellEnd"/>
       <w:r>
-        <w:t xml:space="preserve"> </w:t>
-      </w:r>
-      <w:proofErr w:type="gramStart"/>
-      <w:r>
-        <w:t>delay(</w:t>
-      </w:r>
-      <w:proofErr w:type="gramEnd"/>
-      <w:r>
-        <w:t xml:space="preserve">), </w:t>
+        <w:t xml:space="preserve"> delay(), </w:t>
       </w:r>
       <w:proofErr w:type="spellStart"/>
       <w:r>
@@ -11592,9 +11287,9 @@
           <w:sz w:val="28"/>
           <w:szCs w:val="28"/>
         </w:rPr>
-        <w:t xml:space="preserve"> </w:t>
-      </w:r>
-      <w:proofErr w:type="gramStart"/>
+        <w:t xml:space="preserve"> 3 : </w:t>
+      </w:r>
+      <w:proofErr w:type="spellStart"/>
       <w:r>
         <w:rPr>
           <w:b/>
@@ -11602,9 +11297,9 @@
           <w:sz w:val="28"/>
           <w:szCs w:val="28"/>
         </w:rPr>
-        <w:t>3 :</w:t>
-      </w:r>
-      <w:proofErr w:type="gramEnd"/>
+        <w:t>Treptalo</w:t>
+      </w:r>
+      <w:proofErr w:type="spellEnd"/>
       <w:r>
         <w:rPr>
           <w:b/>
@@ -11612,7 +11307,7 @@
           <w:sz w:val="28"/>
           <w:szCs w:val="28"/>
         </w:rPr>
-        <w:t xml:space="preserve"> </w:t>
+        <w:t xml:space="preserve"> s </w:t>
       </w:r>
       <w:proofErr w:type="spellStart"/>
       <w:r>
@@ -11622,7 +11317,7 @@
           <w:sz w:val="28"/>
           <w:szCs w:val="28"/>
         </w:rPr>
-        <w:t>Treptalo</w:t>
+        <w:t>potenciometrom</w:t>
       </w:r>
       <w:proofErr w:type="spellEnd"/>
       <w:r>
@@ -11632,7 +11327,7 @@
           <w:sz w:val="28"/>
           <w:szCs w:val="28"/>
         </w:rPr>
-        <w:t xml:space="preserve"> s </w:t>
+        <w:t xml:space="preserve"> za </w:t>
       </w:r>
       <w:proofErr w:type="spellStart"/>
       <w:r>
@@ -11642,7 +11337,7 @@
           <w:sz w:val="28"/>
           <w:szCs w:val="28"/>
         </w:rPr>
-        <w:t>potenciometrom</w:t>
+        <w:t>promjenu</w:t>
       </w:r>
       <w:proofErr w:type="spellEnd"/>
       <w:r>
@@ -11652,7 +11347,7 @@
           <w:sz w:val="28"/>
           <w:szCs w:val="28"/>
         </w:rPr>
-        <w:t xml:space="preserve"> za </w:t>
+        <w:t xml:space="preserve"> </w:t>
       </w:r>
       <w:proofErr w:type="spellStart"/>
       <w:r>
@@ -11662,7 +11357,7 @@
           <w:sz w:val="28"/>
           <w:szCs w:val="28"/>
         </w:rPr>
-        <w:t>promjenu</w:t>
+        <w:t>frekvencije</w:t>
       </w:r>
       <w:proofErr w:type="spellEnd"/>
       <w:r>
@@ -11682,26 +11377,6 @@
           <w:sz w:val="28"/>
           <w:szCs w:val="28"/>
         </w:rPr>
-        <w:t>frekvencije</w:t>
-      </w:r>
-      <w:proofErr w:type="spellEnd"/>
-      <w:r>
-        <w:rPr>
-          <w:b/>
-          <w:bCs/>
-          <w:sz w:val="28"/>
-          <w:szCs w:val="28"/>
-        </w:rPr>
-        <w:t xml:space="preserve"> </w:t>
-      </w:r>
-      <w:proofErr w:type="spellStart"/>
-      <w:r>
-        <w:rPr>
-          <w:b/>
-          <w:bCs/>
-          <w:sz w:val="28"/>
-          <w:szCs w:val="28"/>
-        </w:rPr>
         <w:t>treptanja</w:t>
       </w:r>
       <w:proofErr w:type="spellEnd"/>
@@ -11963,17 +11638,12 @@
         <w:t xml:space="preserve"> </w:t>
       </w:r>
       <w:proofErr w:type="spellStart"/>
-      <w:proofErr w:type="gramStart"/>
       <w:r>
         <w:t>mikrokontrolera</w:t>
       </w:r>
       <w:proofErr w:type="spellEnd"/>
       <w:r>
-        <w:t xml:space="preserve"> ,</w:t>
-      </w:r>
-      <w:proofErr w:type="gramEnd"/>
-      <w:r>
-        <w:t xml:space="preserve"> a </w:t>
+        <w:t xml:space="preserve"> , a </w:t>
       </w:r>
       <w:proofErr w:type="spellStart"/>
       <w:r>
@@ -12317,7 +11987,6 @@
         <w:t xml:space="preserve"> je </w:t>
       </w:r>
       <w:proofErr w:type="spellStart"/>
-      <w:proofErr w:type="gramStart"/>
       <w:r>
         <w:t>klizac</w:t>
       </w:r>
@@ -12330,7 +11999,6 @@
         <w:t>spojen</w:t>
       </w:r>
       <w:proofErr w:type="spellEnd"/>
-      <w:proofErr w:type="gramEnd"/>
       <w:r>
         <w:t xml:space="preserve"> </w:t>
       </w:r>
@@ -12444,17 +12112,12 @@
         <w:t xml:space="preserve"> </w:t>
       </w:r>
       <w:proofErr w:type="spellStart"/>
-      <w:proofErr w:type="gramStart"/>
       <w:r>
         <w:t>analogRead</w:t>
       </w:r>
       <w:proofErr w:type="spellEnd"/>
       <w:r>
-        <w:t>(</w:t>
-      </w:r>
-      <w:proofErr w:type="gramEnd"/>
-      <w:r>
-        <w:t xml:space="preserve">) za </w:t>
+        <w:t xml:space="preserve">() za </w:t>
       </w:r>
       <w:proofErr w:type="spellStart"/>
       <w:r>
@@ -12810,15 +12473,7 @@
         <w:jc w:val="both"/>
       </w:pPr>
       <w:r>
-        <w:t xml:space="preserve">void </w:t>
-      </w:r>
-      <w:proofErr w:type="gramStart"/>
-      <w:r>
-        <w:t>setup(</w:t>
-      </w:r>
-      <w:proofErr w:type="gramEnd"/>
-      <w:r>
-        <w:t>) {</w:t>
+        <w:t>void setup() {</w:t>
       </w:r>
     </w:p>
     <w:p>
@@ -12882,17 +12537,12 @@
         <w:t xml:space="preserve">  </w:t>
       </w:r>
       <w:proofErr w:type="spellStart"/>
-      <w:proofErr w:type="gramStart"/>
       <w:r>
         <w:t>pinMode</w:t>
       </w:r>
       <w:proofErr w:type="spellEnd"/>
       <w:r>
-        <w:t>(</w:t>
-      </w:r>
-      <w:proofErr w:type="gramEnd"/>
-      <w:r>
-        <w:t>LED, OUTPUT);</w:t>
+        <w:t>(LED, OUTPUT);</w:t>
       </w:r>
     </w:p>
     <w:p>
@@ -12937,15 +12587,7 @@
         <w:jc w:val="both"/>
       </w:pPr>
       <w:r>
-        <w:t xml:space="preserve">void </w:t>
-      </w:r>
-      <w:proofErr w:type="gramStart"/>
-      <w:r>
-        <w:t>loop(</w:t>
-      </w:r>
-      <w:proofErr w:type="gramEnd"/>
-      <w:r>
-        <w:t>) {</w:t>
+        <w:t>void loop() {</w:t>
       </w:r>
     </w:p>
     <w:p>
@@ -12964,17 +12606,12 @@
         <w:t xml:space="preserve">  pot = </w:t>
       </w:r>
       <w:proofErr w:type="spellStart"/>
-      <w:proofErr w:type="gramStart"/>
       <w:r>
         <w:t>analogRead</w:t>
       </w:r>
       <w:proofErr w:type="spellEnd"/>
       <w:r>
-        <w:t>(</w:t>
-      </w:r>
-      <w:proofErr w:type="gramEnd"/>
-      <w:r>
-        <w:t>POT);</w:t>
+        <w:t>(POT);</w:t>
       </w:r>
     </w:p>
     <w:p>
@@ -13009,17 +12646,12 @@
         <w:t xml:space="preserve">  </w:t>
       </w:r>
       <w:proofErr w:type="spellStart"/>
-      <w:proofErr w:type="gramStart"/>
       <w:r>
         <w:t>digitalWrite</w:t>
       </w:r>
       <w:proofErr w:type="spellEnd"/>
       <w:r>
-        <w:t>(</w:t>
-      </w:r>
-      <w:proofErr w:type="gramEnd"/>
-      <w:r>
-        <w:t>LED, HIGH);</w:t>
+        <w:t>(LED, HIGH);</w:t>
       </w:r>
     </w:p>
     <w:p>
@@ -13070,17 +12702,12 @@
         <w:t xml:space="preserve">  </w:t>
       </w:r>
       <w:proofErr w:type="spellStart"/>
-      <w:proofErr w:type="gramStart"/>
       <w:r>
         <w:t>digitalWrite</w:t>
       </w:r>
       <w:proofErr w:type="spellEnd"/>
       <w:r>
-        <w:t>(</w:t>
-      </w:r>
-      <w:proofErr w:type="gramEnd"/>
-      <w:r>
-        <w:t>LED, LOW);</w:t>
+        <w:t>(LED, LOW);</w:t>
       </w:r>
     </w:p>
     <w:p>
@@ -13152,9 +12779,9 @@
           <w:sz w:val="28"/>
           <w:szCs w:val="28"/>
         </w:rPr>
-        <w:t xml:space="preserve"> </w:t>
-      </w:r>
-      <w:proofErr w:type="gramStart"/>
+        <w:t xml:space="preserve"> 4 : </w:t>
+      </w:r>
+      <w:proofErr w:type="spellStart"/>
       <w:r>
         <w:rPr>
           <w:b/>
@@ -13162,9 +12789,9 @@
           <w:sz w:val="28"/>
           <w:szCs w:val="28"/>
         </w:rPr>
-        <w:t>4 :</w:t>
-      </w:r>
-      <w:proofErr w:type="gramEnd"/>
+        <w:t>Treptalo</w:t>
+      </w:r>
+      <w:proofErr w:type="spellEnd"/>
       <w:r>
         <w:rPr>
           <w:b/>
@@ -13182,7 +12809,7 @@
           <w:sz w:val="28"/>
           <w:szCs w:val="28"/>
         </w:rPr>
-        <w:t>Treptalo</w:t>
+        <w:t>povezano</w:t>
       </w:r>
       <w:proofErr w:type="spellEnd"/>
       <w:r>
@@ -13192,7 +12819,7 @@
           <w:sz w:val="28"/>
           <w:szCs w:val="28"/>
         </w:rPr>
-        <w:t xml:space="preserve"> </w:t>
+        <w:t xml:space="preserve"> s </w:t>
       </w:r>
       <w:proofErr w:type="spellStart"/>
       <w:r>
@@ -13202,7 +12829,7 @@
           <w:sz w:val="28"/>
           <w:szCs w:val="28"/>
         </w:rPr>
-        <w:t>povezano</w:t>
+        <w:t>osobnim</w:t>
       </w:r>
       <w:proofErr w:type="spellEnd"/>
       <w:r>
@@ -13212,7 +12839,7 @@
           <w:sz w:val="28"/>
           <w:szCs w:val="28"/>
         </w:rPr>
-        <w:t xml:space="preserve"> s </w:t>
+        <w:t xml:space="preserve"> </w:t>
       </w:r>
       <w:proofErr w:type="spellStart"/>
       <w:r>
@@ -13222,7 +12849,7 @@
           <w:sz w:val="28"/>
           <w:szCs w:val="28"/>
         </w:rPr>
-        <w:t>osobnim</w:t>
+        <w:t>računalom</w:t>
       </w:r>
       <w:proofErr w:type="spellEnd"/>
       <w:r>
@@ -13242,7 +12869,7 @@
           <w:sz w:val="28"/>
           <w:szCs w:val="28"/>
         </w:rPr>
-        <w:t>računalom</w:t>
+        <w:t>putem</w:t>
       </w:r>
       <w:proofErr w:type="spellEnd"/>
       <w:r>
@@ -13262,7 +12889,7 @@
           <w:sz w:val="28"/>
           <w:szCs w:val="28"/>
         </w:rPr>
-        <w:t>putem</w:t>
+        <w:t>serijske</w:t>
       </w:r>
       <w:proofErr w:type="spellEnd"/>
       <w:r>
@@ -13282,26 +12909,6 @@
           <w:sz w:val="28"/>
           <w:szCs w:val="28"/>
         </w:rPr>
-        <w:t>serijske</w:t>
-      </w:r>
-      <w:proofErr w:type="spellEnd"/>
-      <w:r>
-        <w:rPr>
-          <w:b/>
-          <w:bCs/>
-          <w:sz w:val="28"/>
-          <w:szCs w:val="28"/>
-        </w:rPr>
-        <w:t xml:space="preserve"> </w:t>
-      </w:r>
-      <w:proofErr w:type="spellStart"/>
-      <w:r>
-        <w:rPr>
-          <w:b/>
-          <w:bCs/>
-          <w:sz w:val="28"/>
-          <w:szCs w:val="28"/>
-        </w:rPr>
         <w:t>veze</w:t>
       </w:r>
       <w:proofErr w:type="spellEnd"/>
@@ -13467,7 +13074,6 @@
         <w:t xml:space="preserve"> </w:t>
       </w:r>
       <w:proofErr w:type="spellStart"/>
-      <w:proofErr w:type="gramStart"/>
       <w:r>
         <w:t>pločica</w:t>
       </w:r>
@@ -13480,7 +13086,6 @@
         <w:t>treba</w:t>
       </w:r>
       <w:proofErr w:type="spellEnd"/>
-      <w:proofErr w:type="gramEnd"/>
       <w:r>
         <w:t xml:space="preserve"> </w:t>
       </w:r>
@@ -15107,7 +14712,7 @@
       </w:r>
       <w:proofErr w:type="spellEnd"/>
       <w:r>
-        <w:t xml:space="preserve"> da </w:t>
+        <w:t xml:space="preserve"> </w:t>
       </w:r>
       <w:proofErr w:type="spellStart"/>
       <w:r>
@@ -15844,15 +15449,7 @@
         <w:jc w:val="both"/>
       </w:pPr>
       <w:r>
-        <w:t xml:space="preserve">void </w:t>
-      </w:r>
-      <w:proofErr w:type="gramStart"/>
-      <w:r>
-        <w:t>setup(</w:t>
-      </w:r>
-      <w:proofErr w:type="gramEnd"/>
-      <w:r>
-        <w:t>) {</w:t>
+        <w:t>void setup() {</w:t>
       </w:r>
     </w:p>
     <w:p>
@@ -15916,17 +15513,12 @@
         <w:t xml:space="preserve">  </w:t>
       </w:r>
       <w:proofErr w:type="spellStart"/>
-      <w:proofErr w:type="gramStart"/>
       <w:r>
         <w:t>pinMode</w:t>
       </w:r>
       <w:proofErr w:type="spellEnd"/>
       <w:r>
-        <w:t>(</w:t>
-      </w:r>
-      <w:proofErr w:type="gramEnd"/>
-      <w:r>
-        <w:t>LED, OUTPUT);</w:t>
+        <w:t>(LED, OUTPUT);</w:t>
       </w:r>
     </w:p>
     <w:p>
@@ -16056,15 +15648,7 @@
         <w:jc w:val="both"/>
       </w:pPr>
       <w:r>
-        <w:t xml:space="preserve">void </w:t>
-      </w:r>
-      <w:proofErr w:type="gramStart"/>
-      <w:r>
-        <w:t>loop(</w:t>
-      </w:r>
-      <w:proofErr w:type="gramEnd"/>
-      <w:r>
-        <w:t>) {</w:t>
+        <w:t>void loop() {</w:t>
       </w:r>
     </w:p>
     <w:p>
@@ -16083,17 +15667,12 @@
         <w:t xml:space="preserve">  pot = </w:t>
       </w:r>
       <w:proofErr w:type="spellStart"/>
-      <w:proofErr w:type="gramStart"/>
       <w:r>
         <w:t>analogRead</w:t>
       </w:r>
       <w:proofErr w:type="spellEnd"/>
       <w:r>
-        <w:t>(</w:t>
-      </w:r>
-      <w:proofErr w:type="gramEnd"/>
-      <w:r>
-        <w:t>POT);</w:t>
+        <w:t>(POT);</w:t>
       </w:r>
     </w:p>
     <w:p>
@@ -16197,17 +15776,12 @@
         <w:t xml:space="preserve">  </w:t>
       </w:r>
       <w:proofErr w:type="spellStart"/>
-      <w:proofErr w:type="gramStart"/>
       <w:r>
         <w:t>digitalWrite</w:t>
       </w:r>
       <w:proofErr w:type="spellEnd"/>
       <w:r>
-        <w:t>(</w:t>
-      </w:r>
-      <w:proofErr w:type="gramEnd"/>
-      <w:r>
-        <w:t>LED, HIGH);</w:t>
+        <w:t>(LED, HIGH);</w:t>
       </w:r>
     </w:p>
     <w:p>
@@ -16258,17 +15832,12 @@
         <w:t xml:space="preserve">  </w:t>
       </w:r>
       <w:proofErr w:type="spellStart"/>
-      <w:proofErr w:type="gramStart"/>
       <w:r>
         <w:t>digitalWrite</w:t>
       </w:r>
       <w:proofErr w:type="spellEnd"/>
       <w:r>
-        <w:t>(</w:t>
-      </w:r>
-      <w:proofErr w:type="gramEnd"/>
-      <w:r>
-        <w:t>LED, LOW);</w:t>
+        <w:t>(LED, LOW);</w:t>
       </w:r>
     </w:p>
     <w:p>
@@ -16379,17 +15948,12 @@
         <w:t xml:space="preserve">, </w:t>
       </w:r>
       <w:proofErr w:type="spellStart"/>
-      <w:proofErr w:type="gramStart"/>
       <w:r>
         <w:t>ali</w:t>
       </w:r>
       <w:proofErr w:type="spellEnd"/>
       <w:r>
-        <w:t xml:space="preserve">  Arduino</w:t>
-      </w:r>
-      <w:proofErr w:type="gramEnd"/>
-      <w:r>
-        <w:t xml:space="preserve"> IDE </w:t>
+        <w:t xml:space="preserve">  Arduino IDE </w:t>
       </w:r>
       <w:proofErr w:type="spellStart"/>
       <w:r>
@@ -16772,7 +16336,6 @@
         <w:t xml:space="preserve"> Device </w:t>
       </w:r>
       <w:proofErr w:type="spellStart"/>
-      <w:proofErr w:type="gramStart"/>
       <w:r>
         <w:t>Managera</w:t>
       </w:r>
@@ -16783,7 +16346,6 @@
       <w:r>
         <w:t>:</w:t>
       </w:r>
-      <w:proofErr w:type="gramEnd"/>
     </w:p>
     <w:p>
       <w:pPr>

</xml_diff>